<commit_message>
Fix: Something wrong with the format.
Signed-off-by: boddmg <boddmg@gmail.com>
</commit_message>
<xml_diff>
--- a/document/opening-report/22011227 黄安杰 开题报告.docx
+++ b/document/opening-report/22011227 黄安杰 开题报告.docx
@@ -372,7 +372,6 @@
               <w:pStyle w:val="a5"/>
               <w:ind w:firstLineChars="200" w:firstLine="420"/>
               <w:rPr>
-                <w:rFonts w:hint="eastAsia"/>
                 <w:bCs/>
               </w:rPr>
             </w:pPr>
@@ -527,9 +526,6 @@
           <w:p>
             <w:pPr>
               <w:pStyle w:val="a7"/>
-              <w:rPr>
-                <w:rFonts w:hint="eastAsia"/>
-              </w:rPr>
             </w:pPr>
             <w:r>
               <w:rPr>
@@ -744,7 +740,6 @@
           <w:p>
             <w:pPr>
               <w:pStyle w:val="9"/>
-              <w:ind w:right="210"/>
             </w:pPr>
             <w:r>
               <w:rPr>
@@ -869,7 +864,6 @@
           <w:p>
             <w:pPr>
               <w:pStyle w:val="9"/>
-              <w:ind w:right="210"/>
             </w:pPr>
             <w:r>
               <w:rPr>
@@ -1116,12 +1110,7 @@
           </w:p>
           <w:p>
             <w:pPr>
-              <w:pStyle w:val="9"/>
-              <w:numPr>
-                <w:ilvl w:val="0"/>
-                <w:numId w:val="17"/>
-              </w:numPr>
-              <w:ind w:leftChars="0" w:right="210"/>
+              <w:pStyle w:val="a7"/>
               <w:rPr>
                 <w:rFonts w:ascii="Calibri" w:hAnsi="Calibri" w:cs="Courier New"/>
                 <w:b/>
@@ -1160,7 +1149,6 @@
           <w:p>
             <w:pPr>
               <w:pStyle w:val="9"/>
-              <w:ind w:right="210"/>
             </w:pPr>
             <w:r>
               <w:rPr>
@@ -1315,12 +1303,8 @@
               <w:pStyle w:val="9"/>
               <w:numPr>
                 <w:ilvl w:val="0"/>
-                <w:numId w:val="19"/>
+                <w:numId w:val="26"/>
               </w:numPr>
-              <w:ind w:leftChars="0" w:right="210"/>
-              <w:rPr>
-                <w:rFonts w:hint="eastAsia"/>
-              </w:rPr>
             </w:pPr>
             <w:r>
               <w:rPr>
@@ -1442,13 +1426,25 @@
               <w:rPr>
                 <w:rFonts w:hint="eastAsia"/>
               </w:rPr>
-              <w:t>来进行</w:t>
-            </w:r>
-            <w:r>
-              <w:rPr>
-                <w:rFonts w:hint="eastAsia"/>
-              </w:rPr>
-              <w:t>人体运动识别</w:t>
+              <w:t>来进行人体运动识别的</w:t>
+            </w:r>
+            <w:r>
+              <w:rPr>
+                <w:rFonts w:hint="eastAsia"/>
+              </w:rPr>
+              <w:t>发展始于</w:t>
+            </w:r>
+            <w:r>
+              <w:rPr>
+                <w:rFonts w:hint="eastAsia"/>
+              </w:rPr>
+              <w:t xml:space="preserve"> 80 </w:t>
+            </w:r>
+            <w:r>
+              <w:rPr>
+                <w:rFonts w:hint="eastAsia"/>
+              </w:rPr>
+              <w:t>年代初。过去</w:t>
             </w:r>
             <w:r>
               <w:rPr>
@@ -1460,64 +1456,154 @@
               <w:rPr>
                 <w:rFonts w:hint="eastAsia"/>
               </w:rPr>
-              <w:t>发展始于</w:t>
-            </w:r>
-            <w:r>
-              <w:rPr>
-                <w:rFonts w:hint="eastAsia"/>
-              </w:rPr>
-              <w:t xml:space="preserve"> 80 </w:t>
-            </w:r>
-            <w:r>
-              <w:rPr>
-                <w:rFonts w:hint="eastAsia"/>
-              </w:rPr>
-              <w:t>年代初。过去</w:t>
-            </w:r>
-            <w:r>
-              <w:rPr>
-                <w:rFonts w:hint="eastAsia"/>
-              </w:rPr>
+              <w:t>研究</w:t>
+            </w:r>
+            <w:r>
+              <w:rPr>
+                <w:rFonts w:hint="eastAsia"/>
+              </w:rPr>
+              <w:t>主要集中在学习和认识到从视频序列</w:t>
+            </w:r>
+            <w:r>
+              <w:rPr>
+                <w:rFonts w:hint="eastAsia"/>
+              </w:rPr>
+              <w:t>(</w:t>
+            </w:r>
+            <w:r>
+              <w:rPr>
+                <w:rFonts w:hint="eastAsia"/>
+              </w:rPr>
+              <w:t>可见光相机</w:t>
+            </w:r>
+            <w:r>
+              <w:rPr>
+                <w:rFonts w:hint="eastAsia"/>
+              </w:rPr>
+              <w:t>）</w:t>
+            </w:r>
+            <w:r>
+              <w:rPr>
+                <w:rFonts w:hint="eastAsia"/>
+              </w:rPr>
+              <w:t>所采集的</w:t>
+            </w:r>
+            <w:r>
+              <w:t>数据中</w:t>
+            </w:r>
+            <w:r>
+              <w:rPr>
+                <w:rFonts w:hint="eastAsia"/>
+              </w:rPr>
+              <w:t>。</w:t>
+            </w:r>
+            <w:r>
+              <w:rPr>
+                <w:rFonts w:hint="eastAsia"/>
+              </w:rPr>
+              <w:t>可见光视频的主要问题是</w:t>
+            </w:r>
+            <w:r>
+              <w:rPr>
+                <w:rFonts w:hint="eastAsia"/>
+              </w:rPr>
+              <w:t>从单目视频传感器</w:t>
+            </w:r>
+            <w:r>
+              <w:rPr>
+                <w:rFonts w:hint="eastAsia"/>
+              </w:rPr>
+              <w:t>捕捉得到</w:t>
+            </w:r>
+            <w:r>
               <w:t>的</w:t>
             </w:r>
             <w:r>
               <w:rPr>
                 <w:rFonts w:hint="eastAsia"/>
               </w:rPr>
-              <w:t>研究</w:t>
-            </w:r>
-            <w:r>
-              <w:rPr>
-                <w:rFonts w:hint="eastAsia"/>
-              </w:rPr>
-              <w:t>主要集中在学习和认识到从视频序列</w:t>
-            </w:r>
-            <w:r>
-              <w:rPr>
-                <w:rFonts w:hint="eastAsia"/>
-              </w:rPr>
-              <w:t>(</w:t>
-            </w:r>
-            <w:r>
-              <w:rPr>
-                <w:rFonts w:hint="eastAsia"/>
-              </w:rPr>
-              <w:t>可见光相机</w:t>
-            </w:r>
-            <w:r>
-              <w:rPr>
-                <w:rFonts w:hint="eastAsia"/>
-              </w:rPr>
-              <w:t>）</w:t>
-            </w:r>
-            <w:r>
-              <w:rPr>
-                <w:rFonts w:hint="eastAsia"/>
-              </w:rPr>
-              <w:t>所采集的</w:t>
-            </w:r>
-            <w:r>
-              <w:t>数据中</w:t>
+              <w:t>人体运动存在</w:t>
+            </w:r>
+            <w:r>
+              <w:rPr>
+                <w:rFonts w:hint="eastAsia"/>
+              </w:rPr>
+              <w:t>相当大的损失。由于视频</w:t>
+            </w:r>
+            <w:r>
+              <w:rPr>
+                <w:rFonts w:hint="eastAsia"/>
+              </w:rPr>
+              <w:t>天生</w:t>
+            </w:r>
+            <w:r>
+              <w:t>的</w:t>
+            </w:r>
+            <w:r>
+              <w:rPr>
+                <w:rFonts w:hint="eastAsia"/>
+              </w:rPr>
+              <w:t>对</w:t>
+            </w:r>
+            <w:r>
+              <w:rPr>
+                <w:rFonts w:hint="eastAsia"/>
+              </w:rPr>
+              <w:t>的人体行为识别的限制</w:t>
+            </w:r>
+            <w:r>
+              <w:rPr>
+                <w:rFonts w:hint="eastAsia"/>
+              </w:rPr>
+              <w:t>，</w:t>
+            </w:r>
+            <w:r>
+              <w:rPr>
+                <w:rFonts w:hint="eastAsia"/>
+              </w:rPr>
+              <w:t>尽管</w:t>
+            </w:r>
+            <w:r>
+              <w:rPr>
+                <w:rFonts w:hint="eastAsia"/>
+              </w:rPr>
+              <w:t>已经</w:t>
+            </w:r>
+            <w:r>
+              <w:t>有了</w:t>
+            </w:r>
+            <w:r>
+              <w:rPr>
+                <w:rFonts w:hint="eastAsia"/>
+              </w:rPr>
+              <w:t>过去几十年的努力，</w:t>
+            </w:r>
+            <w:r>
+              <w:rPr>
+                <w:rFonts w:hint="eastAsia"/>
+              </w:rPr>
+              <w:t>但</w:t>
+            </w:r>
+            <w:r>
+              <w:t>通过</w:t>
+            </w:r>
+            <w:r>
+              <w:rPr>
+                <w:rFonts w:hint="eastAsia"/>
+              </w:rPr>
+              <w:t>视频来识别人体运动</w:t>
+            </w:r>
+            <w:r>
+              <w:rPr>
+                <w:rFonts w:hint="eastAsia"/>
+              </w:rPr>
+              <w:t>，仍然是</w:t>
+            </w:r>
+            <w:r>
+              <w:rPr>
+                <w:rFonts w:hint="eastAsia"/>
+              </w:rPr>
+              <w:t>非常具有挑战性的</w:t>
             </w:r>
             <w:r>
               <w:rPr>
@@ -1525,50 +1611,213 @@
               </w:rPr>
               <w:t>。</w:t>
             </w:r>
-            <w:r>
-              <w:rPr>
-                <w:rFonts w:hint="eastAsia"/>
-              </w:rPr>
-              <w:t>可见光视频的主要问题是</w:t>
-            </w:r>
-            <w:r>
-              <w:rPr>
-                <w:rFonts w:hint="eastAsia"/>
-              </w:rPr>
-              <w:t>从单目视频传感器</w:t>
-            </w:r>
-            <w:r>
-              <w:rPr>
-                <w:rFonts w:hint="eastAsia"/>
-              </w:rPr>
-              <w:t>捕捉得到</w:t>
-            </w:r>
-            <w:r>
+          </w:p>
+          <w:p>
+            <w:pPr>
+              <w:pStyle w:val="a7"/>
+            </w:pPr>
+            <w:r>
+              <w:rPr>
+                <w:rFonts w:hint="eastAsia"/>
+              </w:rPr>
+              <w:t>而得益于近期发布的成本低廉的深度传感器，我们看到了和</w:t>
+            </w:r>
+            <w:r>
+              <w:rPr>
+                <w:rFonts w:hint="eastAsia"/>
+              </w:rPr>
+              <w:t xml:space="preserve"> 3D </w:t>
+            </w:r>
+            <w:r>
+              <w:rPr>
+                <w:rFonts w:hint="eastAsia"/>
+              </w:rPr>
+              <w:t>数据</w:t>
+            </w:r>
+            <w:r>
+              <w:rPr>
+                <w:rFonts w:hint="eastAsia"/>
+              </w:rPr>
+              <w:t>相关的</w:t>
+            </w:r>
+            <w:r>
+              <w:t>研究越来越多了</w:t>
+            </w:r>
+            <w:r>
+              <w:rPr>
+                <w:rFonts w:hint="eastAsia"/>
+              </w:rPr>
+              <w:t>。</w:t>
+            </w:r>
+            <w:r>
+              <w:rPr>
+                <w:rFonts w:hint="eastAsia"/>
+              </w:rPr>
+              <w:t>从过去的</w:t>
+            </w:r>
+            <w:r>
+              <w:rPr>
+                <w:rFonts w:hint="eastAsia"/>
+              </w:rPr>
+              <w:t xml:space="preserve"> 20 </w:t>
+            </w:r>
+            <w:r>
+              <w:rPr>
+                <w:rFonts w:hint="eastAsia"/>
+              </w:rPr>
+              <w:t>年里</w:t>
+            </w:r>
+            <w:r>
+              <w:rPr>
+                <w:rFonts w:hint="eastAsia"/>
+              </w:rPr>
+              <w:t>，</w:t>
+            </w:r>
+            <w:r>
+              <w:t>我们</w:t>
+            </w:r>
+            <w:r>
+              <w:rPr>
+                <w:rFonts w:hint="eastAsia"/>
+              </w:rPr>
+              <w:t>获得</w:t>
+            </w:r>
+            <w:r>
+              <w:rPr>
+                <w:rFonts w:hint="eastAsia"/>
+              </w:rPr>
+              <w:t xml:space="preserve"> 3D </w:t>
+            </w:r>
+            <w:r>
+              <w:rPr>
+                <w:rFonts w:hint="eastAsia"/>
+              </w:rPr>
+              <w:t>数据</w:t>
+            </w:r>
+            <w:r>
+              <w:rPr>
+                <w:rFonts w:hint="eastAsia"/>
+              </w:rPr>
               <w:t>的</w:t>
             </w:r>
             <w:r>
-              <w:rPr>
-                <w:rFonts w:hint="eastAsia"/>
-              </w:rPr>
-              <w:t>人体运动</w:t>
-            </w:r>
-            <w:r>
-              <w:rPr>
-                <w:rFonts w:hint="eastAsia"/>
-              </w:rPr>
-              <w:t>存在</w:t>
-            </w:r>
-            <w:r>
-              <w:rPr>
-                <w:rFonts w:hint="eastAsia"/>
-              </w:rPr>
-              <w:t>相当大的损失。由于视频</w:t>
-            </w:r>
-            <w:r>
-              <w:rPr>
-                <w:rFonts w:hint="eastAsia"/>
-              </w:rPr>
-              <w:t>天生</w:t>
+              <w:t>方法</w:t>
+            </w:r>
+            <w:r>
+              <w:rPr>
+                <w:rFonts w:hint="eastAsia"/>
+              </w:rPr>
+              <w:t>，</w:t>
+            </w:r>
+            <w:r>
+              <w:rPr>
+                <w:rFonts w:hint="eastAsia"/>
+              </w:rPr>
+              <w:t>一共</w:t>
+            </w:r>
+            <w:r>
+              <w:rPr>
+                <w:rFonts w:hint="eastAsia"/>
+              </w:rPr>
+              <w:t>分为三类。一种方法是通过使用基于标记的动作捕捉系统，如</w:t>
+            </w:r>
+            <w:r>
+              <w:rPr>
+                <w:rFonts w:hint="eastAsia"/>
+              </w:rPr>
+              <w:t xml:space="preserve"> </w:t>
+            </w:r>
+            <w:proofErr w:type="spellStart"/>
+            <w:r>
+              <w:rPr>
+                <w:rFonts w:hint="eastAsia"/>
+              </w:rPr>
+              <w:t>MoCap</w:t>
+            </w:r>
+            <w:proofErr w:type="spellEnd"/>
+            <w:r>
+              <w:rPr>
+                <w:rFonts w:hint="eastAsia"/>
+              </w:rPr>
+              <w:t>。</w:t>
+            </w:r>
+            <w:r>
+              <w:rPr>
+                <w:rFonts w:hint="eastAsia"/>
+              </w:rPr>
+              <w:t xml:space="preserve"> </w:t>
+            </w:r>
+            <w:r>
+              <w:rPr>
+                <w:rFonts w:hint="eastAsia"/>
+              </w:rPr>
+              <w:t>第二种方式是通过立体</w:t>
+            </w:r>
+            <w:r>
+              <w:t>视觉</w:t>
+            </w:r>
+            <w:r>
+              <w:rPr>
+                <w:rFonts w:hint="eastAsia"/>
+              </w:rPr>
+              <w:t>：</w:t>
+            </w:r>
+            <w:r>
+              <w:rPr>
+                <w:rFonts w:hint="eastAsia"/>
+              </w:rPr>
+              <w:t xml:space="preserve"> </w:t>
+            </w:r>
+            <w:r>
+              <w:rPr>
+                <w:rFonts w:hint="eastAsia"/>
+              </w:rPr>
+              <w:t>从多个</w:t>
+            </w:r>
+            <w:r>
+              <w:t>角度</w:t>
+            </w:r>
+            <w:r>
+              <w:rPr>
+                <w:rFonts w:hint="eastAsia"/>
+              </w:rPr>
+              <w:t>捕获</w:t>
+            </w:r>
+            <w:r>
+              <w:rPr>
+                <w:rFonts w:hint="eastAsia"/>
+              </w:rPr>
+              <w:t xml:space="preserve"> 2D </w:t>
+            </w:r>
+            <w:r>
+              <w:rPr>
+                <w:rFonts w:hint="eastAsia"/>
+              </w:rPr>
+              <w:t>图像序列，</w:t>
+            </w:r>
+            <w:r>
+              <w:rPr>
+                <w:rFonts w:hint="eastAsia"/>
+              </w:rPr>
+              <w:t>通过</w:t>
+            </w:r>
+            <w:r>
+              <w:rPr>
+                <w:rFonts w:hint="eastAsia"/>
+              </w:rPr>
+              <w:t>从多个视图来重建三维信息</w:t>
+            </w:r>
+            <w:r>
+              <w:rPr>
+                <w:rFonts w:hint="eastAsia"/>
+              </w:rPr>
+              <w:t>。第三种方式是使用距离传感器。深度相机</w:t>
+            </w:r>
+            <w:r>
+              <w:rPr>
+                <w:rFonts w:hint="eastAsia"/>
+              </w:rPr>
+              <w:t>在过去几年里取得迅速的发展。最近出现</w:t>
             </w:r>
             <w:r>
               <w:t>的</w:t>
@@ -1577,304 +1826,6 @@
               <w:rPr>
                 <w:rFonts w:hint="eastAsia"/>
               </w:rPr>
-              <w:t>对</w:t>
-            </w:r>
-            <w:r>
-              <w:rPr>
-                <w:rFonts w:hint="eastAsia"/>
-              </w:rPr>
-              <w:t>的人体行为识别的</w:t>
-            </w:r>
-            <w:r>
-              <w:rPr>
-                <w:rFonts w:hint="eastAsia"/>
-              </w:rPr>
-              <w:t>限制</w:t>
-            </w:r>
-            <w:r>
-              <w:rPr>
-                <w:rFonts w:hint="eastAsia"/>
-              </w:rPr>
-              <w:t>，</w:t>
-            </w:r>
-            <w:r>
-              <w:rPr>
-                <w:rFonts w:hint="eastAsia"/>
-              </w:rPr>
-              <w:t>尽管</w:t>
-            </w:r>
-            <w:r>
-              <w:rPr>
-                <w:rFonts w:hint="eastAsia"/>
-              </w:rPr>
-              <w:t>已经</w:t>
-            </w:r>
-            <w:r>
-              <w:t>有了</w:t>
-            </w:r>
-            <w:r>
-              <w:rPr>
-                <w:rFonts w:hint="eastAsia"/>
-              </w:rPr>
-              <w:t>过去几十年的努力，</w:t>
-            </w:r>
-            <w:r>
-              <w:rPr>
-                <w:rFonts w:hint="eastAsia"/>
-              </w:rPr>
-              <w:t>但</w:t>
-            </w:r>
-            <w:r>
-              <w:t>通过</w:t>
-            </w:r>
-            <w:r>
-              <w:rPr>
-                <w:rFonts w:hint="eastAsia"/>
-              </w:rPr>
-              <w:t>视频</w:t>
-            </w:r>
-            <w:r>
-              <w:rPr>
-                <w:rFonts w:hint="eastAsia"/>
-              </w:rPr>
-              <w:t>来识别人体运动</w:t>
-            </w:r>
-            <w:r>
-              <w:rPr>
-                <w:rFonts w:hint="eastAsia"/>
-              </w:rPr>
-              <w:t>，仍然是</w:t>
-            </w:r>
-            <w:r>
-              <w:rPr>
-                <w:rFonts w:hint="eastAsia"/>
-              </w:rPr>
-              <w:t>非常具有挑战性的</w:t>
-            </w:r>
-            <w:r>
-              <w:rPr>
-                <w:rFonts w:hint="eastAsia"/>
-              </w:rPr>
-              <w:t>。</w:t>
-            </w:r>
-          </w:p>
-          <w:p>
-            <w:pPr>
-              <w:pStyle w:val="a7"/>
-              <w:rPr>
-                <w:rFonts w:hint="eastAsia"/>
-              </w:rPr>
-            </w:pPr>
-            <w:r>
-              <w:rPr>
-                <w:rFonts w:hint="eastAsia"/>
-              </w:rPr>
-              <w:t>而得益于近期发布的成本低廉的深度传感器，我们看到了和</w:t>
-            </w:r>
-            <w:r>
-              <w:rPr>
-                <w:rFonts w:hint="eastAsia"/>
-              </w:rPr>
-              <w:t xml:space="preserve"> 3D </w:t>
-            </w:r>
-            <w:r>
-              <w:rPr>
-                <w:rFonts w:hint="eastAsia"/>
-              </w:rPr>
-              <w:t>数据</w:t>
-            </w:r>
-            <w:r>
-              <w:rPr>
-                <w:rFonts w:hint="eastAsia"/>
-              </w:rPr>
-              <w:t>相关的</w:t>
-            </w:r>
-            <w:r>
-              <w:t>研究越来越多了</w:t>
-            </w:r>
-            <w:r>
-              <w:rPr>
-                <w:rFonts w:hint="eastAsia"/>
-              </w:rPr>
-              <w:t>。</w:t>
-            </w:r>
-            <w:r>
-              <w:rPr>
-                <w:rFonts w:hint="eastAsia"/>
-              </w:rPr>
-              <w:t>从过去的</w:t>
-            </w:r>
-            <w:r>
-              <w:rPr>
-                <w:rFonts w:hint="eastAsia"/>
-              </w:rPr>
-              <w:t xml:space="preserve"> 20 </w:t>
-            </w:r>
-            <w:r>
-              <w:rPr>
-                <w:rFonts w:hint="eastAsia"/>
-              </w:rPr>
-              <w:t>年里</w:t>
-            </w:r>
-            <w:r>
-              <w:rPr>
-                <w:rFonts w:hint="eastAsia"/>
-              </w:rPr>
-              <w:t>，</w:t>
-            </w:r>
-            <w:r>
-              <w:t>我们</w:t>
-            </w:r>
-            <w:r>
-              <w:rPr>
-                <w:rFonts w:hint="eastAsia"/>
-              </w:rPr>
-              <w:t>获得</w:t>
-            </w:r>
-            <w:r>
-              <w:rPr>
-                <w:rFonts w:hint="eastAsia"/>
-              </w:rPr>
-              <w:t xml:space="preserve"> 3D </w:t>
-            </w:r>
-            <w:r>
-              <w:rPr>
-                <w:rFonts w:hint="eastAsia"/>
-              </w:rPr>
-              <w:t>数据</w:t>
-            </w:r>
-            <w:r>
-              <w:rPr>
-                <w:rFonts w:hint="eastAsia"/>
-              </w:rPr>
-              <w:t>的</w:t>
-            </w:r>
-            <w:r>
-              <w:t>方法</w:t>
-            </w:r>
-            <w:r>
-              <w:rPr>
-                <w:rFonts w:hint="eastAsia"/>
-              </w:rPr>
-              <w:t>，</w:t>
-            </w:r>
-            <w:r>
-              <w:rPr>
-                <w:rFonts w:hint="eastAsia"/>
-              </w:rPr>
-              <w:t>一共</w:t>
-            </w:r>
-            <w:r>
-              <w:rPr>
-                <w:rFonts w:hint="eastAsia"/>
-              </w:rPr>
-              <w:t>分为三类。一种方法是通过使用基于标记的动作捕捉系统，如</w:t>
-            </w:r>
-            <w:r>
-              <w:rPr>
-                <w:rFonts w:hint="eastAsia"/>
-              </w:rPr>
-              <w:t xml:space="preserve"> </w:t>
-            </w:r>
-            <w:proofErr w:type="spellStart"/>
-            <w:r>
-              <w:rPr>
-                <w:rFonts w:hint="eastAsia"/>
-              </w:rPr>
-              <w:t>MoCap</w:t>
-            </w:r>
-            <w:proofErr w:type="spellEnd"/>
-            <w:r>
-              <w:rPr>
-                <w:rFonts w:hint="eastAsia"/>
-              </w:rPr>
-              <w:t>。</w:t>
-            </w:r>
-            <w:r>
-              <w:rPr>
-                <w:rFonts w:hint="eastAsia"/>
-              </w:rPr>
-              <w:t xml:space="preserve"> </w:t>
-            </w:r>
-            <w:r>
-              <w:rPr>
-                <w:rFonts w:hint="eastAsia"/>
-              </w:rPr>
-              <w:t>第二种方式是通过立体</w:t>
-            </w:r>
-            <w:r>
-              <w:t>视觉</w:t>
-            </w:r>
-            <w:r>
-              <w:rPr>
-                <w:rFonts w:hint="eastAsia"/>
-              </w:rPr>
-              <w:t>：</w:t>
-            </w:r>
-            <w:r>
-              <w:rPr>
-                <w:rFonts w:hint="eastAsia"/>
-              </w:rPr>
-              <w:t xml:space="preserve"> </w:t>
-            </w:r>
-            <w:r>
-              <w:rPr>
-                <w:rFonts w:hint="eastAsia"/>
-              </w:rPr>
-              <w:t>从多个</w:t>
-            </w:r>
-            <w:r>
-              <w:t>角度</w:t>
-            </w:r>
-            <w:r>
-              <w:rPr>
-                <w:rFonts w:hint="eastAsia"/>
-              </w:rPr>
-              <w:t>捕获</w:t>
-            </w:r>
-            <w:r>
-              <w:rPr>
-                <w:rFonts w:hint="eastAsia"/>
-              </w:rPr>
-              <w:t xml:space="preserve"> 2D </w:t>
-            </w:r>
-            <w:r>
-              <w:rPr>
-                <w:rFonts w:hint="eastAsia"/>
-              </w:rPr>
-              <w:t>图像序列，</w:t>
-            </w:r>
-            <w:r>
-              <w:rPr>
-                <w:rFonts w:hint="eastAsia"/>
-              </w:rPr>
-              <w:t>通过</w:t>
-            </w:r>
-            <w:r>
-              <w:rPr>
-                <w:rFonts w:hint="eastAsia"/>
-              </w:rPr>
-              <w:t>从多个视图来重建三维信息</w:t>
-            </w:r>
-            <w:r>
-              <w:rPr>
-                <w:rFonts w:hint="eastAsia"/>
-              </w:rPr>
-              <w:t>。第三种方式是使用距离传感器。深度相机</w:t>
-            </w:r>
-            <w:r>
-              <w:rPr>
-                <w:rFonts w:hint="eastAsia"/>
-              </w:rPr>
-              <w:t>在过去几年里取得迅速的发展。最近出现</w:t>
-            </w:r>
-            <w:r>
-              <w:t>的</w:t>
-            </w:r>
-            <w:r>
-              <w:rPr>
-                <w:rFonts w:hint="eastAsia"/>
-              </w:rPr>
               <w:t>深度照相机</w:t>
             </w:r>
             <w:r>
@@ -1958,7 +1909,6 @@
           <w:p>
             <w:pPr>
               <w:pStyle w:val="9"/>
-              <w:ind w:right="210"/>
             </w:pPr>
             <w:r>
               <w:rPr>
@@ -3287,6 +3237,8 @@
               </w:rPr>
               <w:t>中的根本障碍。其中主要的困难，尤其是在模式分类的应用中，就是</w:t>
             </w:r>
+            <w:bookmarkStart w:id="0" w:name="_GoBack"/>
+            <w:bookmarkEnd w:id="0"/>
             <w:r>
               <w:rPr>
                 <w:rFonts w:hint="eastAsia"/>
@@ -3428,9 +3380,6 @@
           <w:p>
             <w:pPr>
               <w:pStyle w:val="a7"/>
-              <w:rPr>
-                <w:rFonts w:hint="eastAsia"/>
-              </w:rPr>
             </w:pPr>
             <w:r>
               <w:rPr>
@@ -3510,9 +3459,8 @@
               <w:pStyle w:val="9"/>
               <w:numPr>
                 <w:ilvl w:val="0"/>
-                <w:numId w:val="20"/>
+                <w:numId w:val="27"/>
               </w:numPr>
-              <w:ind w:leftChars="0" w:right="210"/>
             </w:pPr>
             <w:r>
               <w:rPr>
@@ -3838,10 +3786,6 @@
           <w:p>
             <w:pPr>
               <w:pStyle w:val="9"/>
-              <w:ind w:right="210"/>
-              <w:rPr>
-                <w:rFonts w:hint="eastAsia"/>
-              </w:rPr>
             </w:pPr>
             <w:r>
               <w:rPr>
@@ -3871,9 +3815,6 @@
           <w:p>
             <w:pPr>
               <w:pStyle w:val="a7"/>
-              <w:rPr>
-                <w:rFonts w:hint="eastAsia"/>
-              </w:rPr>
             </w:pPr>
             <w:r>
               <w:rPr>
@@ -5058,7 +4999,6 @@
           <w:p>
             <w:pPr>
               <w:rPr>
-                <w:rFonts w:hint="eastAsia"/>
                 <w:szCs w:val="21"/>
               </w:rPr>
             </w:pPr>
@@ -5122,9 +5062,8 @@
               <w:pStyle w:val="9"/>
               <w:numPr>
                 <w:ilvl w:val="0"/>
-                <w:numId w:val="23"/>
+                <w:numId w:val="28"/>
               </w:numPr>
-              <w:ind w:leftChars="0" w:right="210"/>
             </w:pPr>
             <w:r>
               <w:rPr>
@@ -5139,9 +5078,6 @@
           <w:p>
             <w:pPr>
               <w:pStyle w:val="a7"/>
-              <w:rPr>
-                <w:rFonts w:hint="eastAsia"/>
-              </w:rPr>
             </w:pPr>
             <w:r>
               <w:rPr>
@@ -5284,7 +5220,6 @@
           <w:p>
             <w:pPr>
               <w:pStyle w:val="9"/>
-              <w:ind w:right="210"/>
             </w:pPr>
             <w:r>
               <w:rPr>
@@ -5500,9 +5435,6 @@
           <w:p>
             <w:pPr>
               <w:pStyle w:val="a7"/>
-              <w:rPr>
-                <w:rFonts w:hint="eastAsia"/>
-              </w:rPr>
             </w:pPr>
             <w:r>
               <w:rPr>
@@ -5582,9 +5514,8 @@
               <w:pStyle w:val="9"/>
               <w:numPr>
                 <w:ilvl w:val="0"/>
-                <w:numId w:val="24"/>
+                <w:numId w:val="29"/>
               </w:numPr>
-              <w:ind w:leftChars="0" w:right="210"/>
             </w:pPr>
             <w:r>
               <w:rPr>
@@ -5703,15 +5634,11 @@
           <w:p>
             <w:pPr>
               <w:pStyle w:val="a5"/>
-              <w:rPr>
-                <w:rFonts w:hint="eastAsia"/>
-              </w:rPr>
             </w:pPr>
           </w:p>
           <w:p>
             <w:pPr>
               <w:pStyle w:val="9"/>
-              <w:ind w:right="210"/>
             </w:pPr>
             <w:r>
               <w:rPr>
@@ -5765,9 +5692,6 @@
           <w:p>
             <w:pPr>
               <w:pStyle w:val="a7"/>
-              <w:rPr>
-                <w:rFonts w:hint="eastAsia"/>
-              </w:rPr>
             </w:pPr>
             <w:r>
               <w:rPr>
@@ -5791,15 +5715,11 @@
           <w:p>
             <w:pPr>
               <w:pStyle w:val="a5"/>
-              <w:rPr>
-                <w:rFonts w:hint="eastAsia"/>
-              </w:rPr>
             </w:pPr>
           </w:p>
           <w:p>
             <w:pPr>
               <w:pStyle w:val="9"/>
-              <w:ind w:right="210"/>
             </w:pPr>
             <w:r>
               <w:rPr>
@@ -5858,12 +5778,7 @@
               <w:t>实验程序</w:t>
             </w:r>
             <w:r>
-              <w:t>、数据进行总结整</w:t>
-            </w:r>
-            <w:bookmarkStart w:id="0" w:name="_GoBack"/>
-            <w:bookmarkEnd w:id="0"/>
-            <w:r>
-              <w:t>理</w:t>
+              <w:t>、数据进行总结整理</w:t>
             </w:r>
             <w:r>
               <w:rPr>
@@ -5878,15 +5793,11 @@
           <w:p>
             <w:pPr>
               <w:pStyle w:val="a5"/>
-              <w:rPr>
-                <w:rFonts w:hint="eastAsia"/>
-              </w:rPr>
             </w:pPr>
           </w:p>
           <w:p>
             <w:pPr>
               <w:pStyle w:val="9"/>
-              <w:ind w:right="210"/>
             </w:pPr>
             <w:r>
               <w:rPr>
@@ -5928,9 +5839,6 @@
           <w:p>
             <w:pPr>
               <w:pStyle w:val="a7"/>
-              <w:rPr>
-                <w:rFonts w:hint="eastAsia"/>
-              </w:rPr>
             </w:pPr>
             <w:r>
               <w:rPr>
@@ -6096,11 +6004,6 @@
       </w:tr>
     </w:tbl>
     <w:p/>
-    <w:p>
-      <w:pPr>
-        <w:spacing w:line="220" w:lineRule="atLeast"/>
-      </w:pPr>
-    </w:p>
     <w:sectPr>
       <w:headerReference w:type="default" r:id="rId8"/>
       <w:pgSz w:w="11906" w:h="16838"/>
@@ -6132,6 +6035,9 @@
     <w:p>
       <w:pPr>
         <w:pStyle w:val="ab"/>
+        <w:rPr>
+          <w:rFonts w:hint="eastAsia"/>
+        </w:rPr>
       </w:pPr>
     </w:p>
   </w:endnote>
@@ -7452,20 +7358,109 @@
     </w:lvl>
   </w:abstractNum>
   <w:abstractNum w:abstractNumId="14">
-    <w:nsid w:val="7D463E94"/>
+    <w:nsid w:val="6D3C575B"/>
     <w:multiLevelType w:val="hybridMultilevel"/>
-    <w:tmpl w:val="55A65182"/>
-    <w:lvl w:ilvl="0" w:tplc="3716D574">
+    <w:tmpl w:val="24124CCE"/>
+    <w:lvl w:ilvl="0" w:tplc="BA62F2A2">
       <w:start w:val="1"/>
       <w:numFmt w:val="decimal"/>
       <w:pStyle w:val="9"/>
       <w:lvlText w:val="%1."/>
       <w:lvlJc w:val="left"/>
       <w:pPr>
-        <w:ind w:left="562" w:hanging="420"/>
+        <w:ind w:left="420" w:hanging="420"/>
       </w:pPr>
       <w:rPr>
-        <w:rFonts w:ascii="Times New Roman" w:hAnsi="Times New Roman" w:cs="Times New Roman"/>
+        <w:rFonts w:hint="eastAsia"/>
+      </w:rPr>
+    </w:lvl>
+    <w:lvl w:ilvl="1" w:tplc="04090019" w:tentative="1">
+      <w:start w:val="1"/>
+      <w:numFmt w:val="lowerLetter"/>
+      <w:lvlText w:val="%2)"/>
+      <w:lvlJc w:val="left"/>
+      <w:pPr>
+        <w:ind w:left="840" w:hanging="420"/>
+      </w:pPr>
+    </w:lvl>
+    <w:lvl w:ilvl="2" w:tplc="0409001B" w:tentative="1">
+      <w:start w:val="1"/>
+      <w:numFmt w:val="lowerRoman"/>
+      <w:lvlText w:val="%3."/>
+      <w:lvlJc w:val="right"/>
+      <w:pPr>
+        <w:ind w:left="1260" w:hanging="420"/>
+      </w:pPr>
+    </w:lvl>
+    <w:lvl w:ilvl="3" w:tplc="0409000F" w:tentative="1">
+      <w:start w:val="1"/>
+      <w:numFmt w:val="decimal"/>
+      <w:lvlText w:val="%4."/>
+      <w:lvlJc w:val="left"/>
+      <w:pPr>
+        <w:ind w:left="1680" w:hanging="420"/>
+      </w:pPr>
+    </w:lvl>
+    <w:lvl w:ilvl="4" w:tplc="04090019" w:tentative="1">
+      <w:start w:val="1"/>
+      <w:numFmt w:val="lowerLetter"/>
+      <w:lvlText w:val="%5)"/>
+      <w:lvlJc w:val="left"/>
+      <w:pPr>
+        <w:ind w:left="2100" w:hanging="420"/>
+      </w:pPr>
+    </w:lvl>
+    <w:lvl w:ilvl="5" w:tplc="0409001B" w:tentative="1">
+      <w:start w:val="1"/>
+      <w:numFmt w:val="lowerRoman"/>
+      <w:lvlText w:val="%6."/>
+      <w:lvlJc w:val="right"/>
+      <w:pPr>
+        <w:ind w:left="2520" w:hanging="420"/>
+      </w:pPr>
+    </w:lvl>
+    <w:lvl w:ilvl="6" w:tplc="0409000F" w:tentative="1">
+      <w:start w:val="1"/>
+      <w:numFmt w:val="decimal"/>
+      <w:lvlText w:val="%7."/>
+      <w:lvlJc w:val="left"/>
+      <w:pPr>
+        <w:ind w:left="2940" w:hanging="420"/>
+      </w:pPr>
+    </w:lvl>
+    <w:lvl w:ilvl="7" w:tplc="04090019" w:tentative="1">
+      <w:start w:val="1"/>
+      <w:numFmt w:val="lowerLetter"/>
+      <w:lvlText w:val="%8)"/>
+      <w:lvlJc w:val="left"/>
+      <w:pPr>
+        <w:ind w:left="3360" w:hanging="420"/>
+      </w:pPr>
+    </w:lvl>
+    <w:lvl w:ilvl="8" w:tplc="0409001B" w:tentative="1">
+      <w:start w:val="1"/>
+      <w:numFmt w:val="lowerRoman"/>
+      <w:lvlText w:val="%9."/>
+      <w:lvlJc w:val="right"/>
+      <w:pPr>
+        <w:ind w:left="3780" w:hanging="420"/>
+      </w:pPr>
+    </w:lvl>
+  </w:abstractNum>
+  <w:abstractNum w:abstractNumId="15">
+    <w:nsid w:val="7D463E94"/>
+    <w:multiLevelType w:val="hybridMultilevel"/>
+    <w:tmpl w:val="43AC7D34"/>
+    <w:lvl w:ilvl="0" w:tplc="B420D46E">
+      <w:start w:val="1"/>
+      <w:numFmt w:val="decimal"/>
+      <w:lvlText w:val="%1."/>
+      <w:lvlJc w:val="left"/>
+      <w:pPr>
+        <w:ind w:left="420" w:hanging="420"/>
+      </w:pPr>
+      <w:rPr>
+        <w:rFonts w:hint="eastAsia"/>
         <w:b w:val="0"/>
         <w:bCs w:val="0"/>
         <w:i w:val="0"/>
@@ -7528,7 +7523,7 @@
       <w:lvlText w:val="%2)"/>
       <w:lvlJc w:val="left"/>
       <w:pPr>
-        <w:ind w:left="982" w:hanging="420"/>
+        <w:ind w:left="772" w:hanging="420"/>
       </w:pPr>
     </w:lvl>
     <w:lvl w:ilvl="2" w:tplc="0409001B" w:tentative="1">
@@ -7537,7 +7532,7 @@
       <w:lvlText w:val="%3."/>
       <w:lvlJc w:val="right"/>
       <w:pPr>
-        <w:ind w:left="1402" w:hanging="420"/>
+        <w:ind w:left="1192" w:hanging="420"/>
       </w:pPr>
     </w:lvl>
     <w:lvl w:ilvl="3" w:tplc="0409000F" w:tentative="1">
@@ -7546,7 +7541,7 @@
       <w:lvlText w:val="%4."/>
       <w:lvlJc w:val="left"/>
       <w:pPr>
-        <w:ind w:left="1822" w:hanging="420"/>
+        <w:ind w:left="1612" w:hanging="420"/>
       </w:pPr>
     </w:lvl>
     <w:lvl w:ilvl="4" w:tplc="04090019" w:tentative="1">
@@ -7555,7 +7550,7 @@
       <w:lvlText w:val="%5)"/>
       <w:lvlJc w:val="left"/>
       <w:pPr>
-        <w:ind w:left="2242" w:hanging="420"/>
+        <w:ind w:left="2032" w:hanging="420"/>
       </w:pPr>
     </w:lvl>
     <w:lvl w:ilvl="5" w:tplc="0409001B" w:tentative="1">
@@ -7564,7 +7559,7 @@
       <w:lvlText w:val="%6."/>
       <w:lvlJc w:val="right"/>
       <w:pPr>
-        <w:ind w:left="2662" w:hanging="420"/>
+        <w:ind w:left="2452" w:hanging="420"/>
       </w:pPr>
     </w:lvl>
     <w:lvl w:ilvl="6" w:tplc="0409000F" w:tentative="1">
@@ -7573,7 +7568,7 @@
       <w:lvlText w:val="%7."/>
       <w:lvlJc w:val="left"/>
       <w:pPr>
-        <w:ind w:left="3082" w:hanging="420"/>
+        <w:ind w:left="2872" w:hanging="420"/>
       </w:pPr>
     </w:lvl>
     <w:lvl w:ilvl="7" w:tplc="04090019" w:tentative="1">
@@ -7582,7 +7577,7 @@
       <w:lvlText w:val="%8)"/>
       <w:lvlJc w:val="left"/>
       <w:pPr>
-        <w:ind w:left="3502" w:hanging="420"/>
+        <w:ind w:left="3292" w:hanging="420"/>
       </w:pPr>
     </w:lvl>
     <w:lvl w:ilvl="8" w:tplc="0409001B" w:tentative="1">
@@ -7591,7 +7586,7 @@
       <w:lvlText w:val="%9."/>
       <w:lvlJc w:val="right"/>
       <w:pPr>
-        <w:ind w:left="3922" w:hanging="420"/>
+        <w:ind w:left="3712" w:hanging="420"/>
       </w:pPr>
     </w:lvl>
   </w:abstractNum>
@@ -7638,16 +7633,16 @@
     <w:abstractNumId w:val="3"/>
   </w:num>
   <w:num w:numId="15">
-    <w:abstractNumId w:val="14"/>
+    <w:abstractNumId w:val="15"/>
   </w:num>
   <w:num w:numId="16">
-    <w:abstractNumId w:val="14"/>
+    <w:abstractNumId w:val="15"/>
     <w:lvlOverride w:ilvl="0">
       <w:startOverride w:val="1"/>
     </w:lvlOverride>
   </w:num>
   <w:num w:numId="17">
-    <w:abstractNumId w:val="14"/>
+    <w:abstractNumId w:val="15"/>
     <w:lvlOverride w:ilvl="0">
       <w:startOverride w:val="1"/>
     </w:lvlOverride>
@@ -7659,13 +7654,13 @@
     </w:lvlOverride>
   </w:num>
   <w:num w:numId="19">
-    <w:abstractNumId w:val="14"/>
+    <w:abstractNumId w:val="15"/>
     <w:lvlOverride w:ilvl="0">
       <w:startOverride w:val="1"/>
     </w:lvlOverride>
   </w:num>
   <w:num w:numId="20">
-    <w:abstractNumId w:val="14"/>
+    <w:abstractNumId w:val="15"/>
     <w:lvlOverride w:ilvl="0">
       <w:startOverride w:val="1"/>
     </w:lvlOverride>
@@ -7683,12 +7678,39 @@
     </w:lvlOverride>
   </w:num>
   <w:num w:numId="23">
+    <w:abstractNumId w:val="15"/>
+    <w:lvlOverride w:ilvl="0">
+      <w:startOverride w:val="1"/>
+    </w:lvlOverride>
+  </w:num>
+  <w:num w:numId="24">
+    <w:abstractNumId w:val="15"/>
+    <w:lvlOverride w:ilvl="0">
+      <w:startOverride w:val="1"/>
+    </w:lvlOverride>
+  </w:num>
+  <w:num w:numId="25">
+    <w:abstractNumId w:val="14"/>
+  </w:num>
+  <w:num w:numId="26">
     <w:abstractNumId w:val="14"/>
     <w:lvlOverride w:ilvl="0">
       <w:startOverride w:val="1"/>
     </w:lvlOverride>
   </w:num>
-  <w:num w:numId="24">
+  <w:num w:numId="27">
+    <w:abstractNumId w:val="14"/>
+    <w:lvlOverride w:ilvl="0">
+      <w:startOverride w:val="1"/>
+    </w:lvlOverride>
+  </w:num>
+  <w:num w:numId="28">
+    <w:abstractNumId w:val="14"/>
+    <w:lvlOverride w:ilvl="0">
+      <w:startOverride w:val="1"/>
+    </w:lvlOverride>
+  </w:num>
+  <w:num w:numId="29">
     <w:abstractNumId w:val="14"/>
     <w:lvlOverride w:ilvl="0">
       <w:startOverride w:val="1"/>
@@ -8250,7 +8272,7 @@
       <w:keepNext/>
       <w:keepLines/>
       <w:spacing w:before="240" w:after="64" w:line="320" w:lineRule="auto"/>
-      <w:ind w:leftChars="100" w:left="2100" w:rightChars="100"/>
+      <w:ind w:leftChars="100" w:left="2100" w:rightChars="100" w:right="100"/>
       <w:outlineLvl w:val="6"/>
     </w:pPr>
     <w:rPr>
@@ -8289,15 +8311,15 @@
     <w:uiPriority w:val="9"/>
     <w:unhideWhenUsed/>
     <w:qFormat/>
-    <w:rsid w:val="0081299B"/>
+    <w:rsid w:val="00AE760C"/>
     <w:pPr>
       <w:keepNext/>
       <w:keepLines/>
       <w:numPr>
-        <w:numId w:val="15"/>
+        <w:numId w:val="25"/>
       </w:numPr>
       <w:spacing w:before="240" w:after="64" w:line="320" w:lineRule="auto"/>
-      <w:ind w:leftChars="100" w:left="630" w:rightChars="100"/>
+      <w:ind w:rightChars="100" w:right="210"/>
       <w:outlineLvl w:val="8"/>
     </w:pPr>
     <w:rPr>
@@ -8601,7 +8623,7 @@
     <w:basedOn w:val="a0"/>
     <w:link w:val="9"/>
     <w:uiPriority w:val="9"/>
-    <w:rsid w:val="0081299B"/>
+    <w:rsid w:val="00AE760C"/>
     <w:rPr>
       <w:rFonts w:asciiTheme="majorHAnsi" w:eastAsiaTheme="majorEastAsia" w:hAnsiTheme="majorHAnsi" w:cstheme="majorBidi"/>
       <w:kern w:val="2"/>
@@ -8983,7 +9005,7 @@
 </file>
 
 <file path=customXml/itemProps1.xml><?xml version="1.0" encoding="utf-8"?>
-<ds:datastoreItem xmlns:ds="http://schemas.openxmlformats.org/officeDocument/2006/customXml" ds:itemID="{FB7CB9AE-60DB-48A7-81F9-67EA8E126721}">
+<ds:datastoreItem xmlns:ds="http://schemas.openxmlformats.org/officeDocument/2006/customXml" ds:itemID="{860DEE7E-7CE7-4C0B-8215-36B8916B6DA5}">
   <ds:schemaRefs>
     <ds:schemaRef ds:uri="http://schemas.openxmlformats.org/officeDocument/2006/bibliography"/>
   </ds:schemaRefs>

</xml_diff>

<commit_message>
Fix: Something wrong of the detail of the opening report.
Signed-off-by: boddmg <boddmg@gmail.com>
</commit_message>
<xml_diff>
--- a/document/opening-report/22011227 黄安杰 开题报告.docx
+++ b/document/opening-report/22011227 黄安杰 开题报告.docx
@@ -608,14 +608,15 @@
             <w:r>
               <w:t>的数据维度</w:t>
             </w:r>
-            <w:proofErr w:type="gramStart"/>
-            <w:r>
-              <w:rPr>
-                <w:rFonts w:hint="eastAsia"/>
-              </w:rPr>
-              <w:t>以为着</w:t>
-            </w:r>
-            <w:proofErr w:type="gramEnd"/>
+            <w:r>
+              <w:rPr>
+                <w:rFonts w:hint="eastAsia"/>
+              </w:rPr>
+              <w:t>意味</w:t>
+            </w:r>
+            <w:r>
+              <w:t>着</w:t>
+            </w:r>
             <w:r>
               <w:t>会消耗</w:t>
             </w:r>
@@ -1110,7 +1111,11 @@
           </w:p>
           <w:p>
             <w:pPr>
-              <w:pStyle w:val="a7"/>
+              <w:pStyle w:val="9"/>
+              <w:numPr>
+                <w:ilvl w:val="0"/>
+                <w:numId w:val="30"/>
+              </w:numPr>
               <w:rPr>
                 <w:rFonts w:ascii="Calibri" w:hAnsi="Calibri" w:cs="Courier New"/>
                 <w:b/>
@@ -1119,13 +1124,10 @@
             <w:r>
               <w:t>对</w:t>
             </w:r>
-            <w:proofErr w:type="gramStart"/>
-            <w:r>
-              <w:t>源数据</w:t>
-            </w:r>
-            <w:proofErr w:type="gramEnd"/>
-            <w:r>
-              <w:t>进行有效的特征提取</w:t>
+            <w:bookmarkStart w:id="0" w:name="_GoBack"/>
+            <w:bookmarkEnd w:id="0"/>
+            <w:r>
+              <w:t>数据进行有效的特征提取</w:t>
             </w:r>
             <w:r>
               <w:t>(</w:t>
@@ -1725,16 +1727,384 @@
               <w:rPr>
                 <w:rFonts w:hint="eastAsia"/>
               </w:rPr>
+              <w:t xml:space="preserve"> MoCap</w:t>
+            </w:r>
+            <w:r>
+              <w:rPr>
+                <w:rFonts w:hint="eastAsia"/>
+              </w:rPr>
+              <w:t>。</w:t>
+            </w:r>
+            <w:r>
+              <w:rPr>
+                <w:rFonts w:hint="eastAsia"/>
+              </w:rPr>
               <w:t xml:space="preserve"> </w:t>
             </w:r>
-            <w:proofErr w:type="spellStart"/>
-            <w:r>
-              <w:rPr>
-                <w:rFonts w:hint="eastAsia"/>
-              </w:rPr>
-              <w:t>MoCap</w:t>
-            </w:r>
-            <w:proofErr w:type="spellEnd"/>
+            <w:r>
+              <w:rPr>
+                <w:rFonts w:hint="eastAsia"/>
+              </w:rPr>
+              <w:t>第二种方式是通过立体</w:t>
+            </w:r>
+            <w:r>
+              <w:t>视觉</w:t>
+            </w:r>
+            <w:r>
+              <w:rPr>
+                <w:rFonts w:hint="eastAsia"/>
+              </w:rPr>
+              <w:t>：</w:t>
+            </w:r>
+            <w:r>
+              <w:rPr>
+                <w:rFonts w:hint="eastAsia"/>
+              </w:rPr>
+              <w:t xml:space="preserve"> </w:t>
+            </w:r>
+            <w:r>
+              <w:rPr>
+                <w:rFonts w:hint="eastAsia"/>
+              </w:rPr>
+              <w:t>从多个</w:t>
+            </w:r>
+            <w:r>
+              <w:t>角度</w:t>
+            </w:r>
+            <w:r>
+              <w:rPr>
+                <w:rFonts w:hint="eastAsia"/>
+              </w:rPr>
+              <w:t>捕获</w:t>
+            </w:r>
+            <w:r>
+              <w:rPr>
+                <w:rFonts w:hint="eastAsia"/>
+              </w:rPr>
+              <w:t xml:space="preserve"> 2D </w:t>
+            </w:r>
+            <w:r>
+              <w:rPr>
+                <w:rFonts w:hint="eastAsia"/>
+              </w:rPr>
+              <w:t>图像序列，</w:t>
+            </w:r>
+            <w:r>
+              <w:rPr>
+                <w:rFonts w:hint="eastAsia"/>
+              </w:rPr>
+              <w:t>通过</w:t>
+            </w:r>
+            <w:r>
+              <w:rPr>
+                <w:rFonts w:hint="eastAsia"/>
+              </w:rPr>
+              <w:t>从多个视图来重建三维信息</w:t>
+            </w:r>
+            <w:r>
+              <w:rPr>
+                <w:rFonts w:hint="eastAsia"/>
+              </w:rPr>
+              <w:t>。第三种方式是使用距离传感器。深度相机</w:t>
+            </w:r>
+            <w:r>
+              <w:rPr>
+                <w:rFonts w:hint="eastAsia"/>
+              </w:rPr>
+              <w:t>在过去几年里取得迅速的发展。最近出现</w:t>
+            </w:r>
+            <w:r>
+              <w:t>的</w:t>
+            </w:r>
+            <w:r>
+              <w:rPr>
+                <w:rFonts w:hint="eastAsia"/>
+              </w:rPr>
+              <w:t>深度照相机</w:t>
+            </w:r>
+            <w:r>
+              <w:rPr>
+                <w:rFonts w:hint="eastAsia"/>
+              </w:rPr>
+              <w:t>可以</w:t>
+            </w:r>
+            <w:r>
+              <w:rPr>
+                <w:rFonts w:hint="eastAsia"/>
+              </w:rPr>
+              <w:t>在相对低廉的成本和较小的尺寸</w:t>
+            </w:r>
+            <w:r>
+              <w:rPr>
+                <w:rFonts w:hint="eastAsia"/>
+              </w:rPr>
+              <w:t>里给我们提供</w:t>
+            </w:r>
+            <w:r>
+              <w:rPr>
+                <w:rFonts w:hint="eastAsia"/>
+              </w:rPr>
+              <w:t>较高的帧率</w:t>
+            </w:r>
+            <w:r>
+              <w:rPr>
+                <w:rFonts w:hint="eastAsia"/>
+              </w:rPr>
+              <w:t>和</w:t>
+            </w:r>
+            <w:r>
+              <w:rPr>
+                <w:rFonts w:hint="eastAsia"/>
+              </w:rPr>
+              <w:t>分辨率，</w:t>
+            </w:r>
+            <w:r>
+              <w:rPr>
+                <w:rFonts w:hint="eastAsia"/>
+              </w:rPr>
+              <w:t>这</w:t>
+            </w:r>
+            <w:r>
+              <w:rPr>
+                <w:rFonts w:hint="eastAsia"/>
+              </w:rPr>
+              <w:t>导致出现了许多新的研究中的</w:t>
+            </w:r>
+            <w:r>
+              <w:rPr>
+                <w:rFonts w:hint="eastAsia"/>
+              </w:rPr>
+              <w:t>动作识别</w:t>
+            </w:r>
+            <w:r>
+              <w:rPr>
+                <w:rFonts w:hint="eastAsia"/>
+              </w:rPr>
+              <w:t>都是</w:t>
+            </w:r>
+            <w:r>
+              <w:t>采用的</w:t>
+            </w:r>
+            <w:r>
+              <w:rPr>
+                <w:rFonts w:hint="eastAsia"/>
+              </w:rPr>
+              <w:t>三维数据。</w:t>
+            </w:r>
+          </w:p>
+          <w:p>
+            <w:pPr>
+              <w:pStyle w:val="9"/>
+            </w:pPr>
+            <w:r>
+              <w:rPr>
+                <w:rFonts w:hint="eastAsia"/>
+              </w:rPr>
+              <w:t>人体动作识别的</w:t>
+            </w:r>
+            <w:r>
+              <w:t>主要问题</w:t>
+            </w:r>
+          </w:p>
+          <w:p>
+            <w:pPr>
+              <w:pStyle w:val="a7"/>
+            </w:pPr>
+            <w:r>
+              <w:rPr>
+                <w:rFonts w:hint="eastAsia"/>
+              </w:rPr>
+              <w:t>在不同的环境中，人体</w:t>
+            </w:r>
+            <w:r>
+              <w:t>运动</w:t>
+            </w:r>
+            <w:r>
+              <w:rPr>
+                <w:rFonts w:hint="eastAsia"/>
+              </w:rPr>
+              <w:t>可能有不同的形式，从简单的动作</w:t>
+            </w:r>
+            <w:r>
+              <w:rPr>
+                <w:rFonts w:hint="eastAsia"/>
+              </w:rPr>
+              <w:t>到复杂的活动。他们可以在概念上分为四个类别</w:t>
+            </w:r>
+            <w:r>
+              <w:rPr>
+                <w:rFonts w:hint="eastAsia"/>
+              </w:rPr>
+              <w:t xml:space="preserve"> [1]</w:t>
+            </w:r>
+            <w:r>
+              <w:rPr>
+                <w:rFonts w:hint="eastAsia"/>
+              </w:rPr>
+              <w:t>：</w:t>
+            </w:r>
+            <w:r>
+              <w:rPr>
+                <w:rFonts w:hint="eastAsia"/>
+              </w:rPr>
+              <w:t xml:space="preserve"> </w:t>
+            </w:r>
+            <w:r>
+              <w:rPr>
+                <w:rFonts w:hint="eastAsia"/>
+              </w:rPr>
+              <w:t>原子</w:t>
+            </w:r>
+            <w:r>
+              <w:t>动作</w:t>
+            </w:r>
+            <w:r>
+              <w:rPr>
+                <w:rFonts w:hint="eastAsia"/>
+              </w:rPr>
+              <w:t>、</w:t>
+            </w:r>
+            <w:r>
+              <w:rPr>
+                <w:rFonts w:hint="eastAsia"/>
+              </w:rPr>
+              <w:t xml:space="preserve"> </w:t>
+            </w:r>
+            <w:r>
+              <w:rPr>
+                <w:rFonts w:hint="eastAsia"/>
+              </w:rPr>
+              <w:t>包含不同的动作序列的大动作</w:t>
+            </w:r>
+            <w:r>
+              <w:rPr>
+                <w:rFonts w:hint="eastAsia"/>
+              </w:rPr>
+              <w:t>、</w:t>
+            </w:r>
+            <w:r>
+              <w:rPr>
+                <w:rFonts w:hint="eastAsia"/>
+              </w:rPr>
+              <w:t xml:space="preserve"> </w:t>
+            </w:r>
+            <w:r>
+              <w:rPr>
+                <w:rFonts w:hint="eastAsia"/>
+              </w:rPr>
+              <w:t>包括人与</w:t>
+            </w:r>
+            <w:r>
+              <w:rPr>
+                <w:rFonts w:hint="eastAsia"/>
+              </w:rPr>
+              <w:t>对象</w:t>
+            </w:r>
+            <w:r>
+              <w:rPr>
+                <w:rFonts w:hint="eastAsia"/>
+              </w:rPr>
+              <w:t>之间</w:t>
+            </w:r>
+            <w:r>
+              <w:t>的</w:t>
+            </w:r>
+            <w:r>
+              <w:rPr>
+                <w:rFonts w:hint="eastAsia"/>
+              </w:rPr>
+              <w:t>交互的相互作用，</w:t>
+            </w:r>
+            <w:r>
+              <w:t>最后还有</w:t>
+            </w:r>
+            <w:r>
+              <w:rPr>
+                <w:rFonts w:hint="eastAsia"/>
+              </w:rPr>
+              <w:t>人与人之间的互动和小组活动。</w:t>
+            </w:r>
+            <w:r>
+              <w:rPr>
+                <w:rFonts w:hint="eastAsia"/>
+              </w:rPr>
+              <w:t>通过</w:t>
+            </w:r>
+            <w:r>
+              <w:rPr>
+                <w:rFonts w:hint="eastAsia"/>
+              </w:rPr>
+              <w:t>3</w:t>
+            </w:r>
+            <w:r>
+              <w:t>D</w:t>
+            </w:r>
+            <w:r>
+              <w:t>数据进行</w:t>
+            </w:r>
+            <w:r>
+              <w:rPr>
+                <w:rFonts w:hint="eastAsia"/>
+              </w:rPr>
+              <w:t>原子动作的研究已经进行了</w:t>
+            </w:r>
+            <w:r>
+              <w:rPr>
+                <w:rFonts w:hint="eastAsia"/>
+              </w:rPr>
+              <w:t>很多年，而复杂的活动和相互作用</w:t>
+            </w:r>
+            <w:r>
+              <w:rPr>
+                <w:rFonts w:hint="eastAsia"/>
+              </w:rPr>
+              <w:t>的</w:t>
+            </w:r>
+            <w:r>
+              <w:rPr>
+                <w:rFonts w:hint="eastAsia"/>
+              </w:rPr>
+              <w:t>研究</w:t>
+            </w:r>
+            <w:r>
+              <w:rPr>
+                <w:rFonts w:hint="eastAsia"/>
+              </w:rPr>
+              <w:t>由于</w:t>
+            </w:r>
+            <w:r>
+              <w:rPr>
+                <w:rFonts w:hint="eastAsia"/>
+              </w:rPr>
+              <w:t>最近</w:t>
+            </w:r>
+            <w:r>
+              <w:rPr>
+                <w:rFonts w:hint="eastAsia"/>
+              </w:rPr>
+              <w:t xml:space="preserve"> 3D </w:t>
+            </w:r>
+            <w:r>
+              <w:rPr>
+                <w:rFonts w:hint="eastAsia"/>
+              </w:rPr>
+              <w:t>数据</w:t>
+            </w:r>
+            <w:r>
+              <w:rPr>
+                <w:rFonts w:hint="eastAsia"/>
+              </w:rPr>
+              <w:t>已经变得</w:t>
+            </w:r>
+            <w:r>
+              <w:t>非常容易获取，而</w:t>
+            </w:r>
+            <w:r>
+              <w:rPr>
+                <w:rFonts w:hint="eastAsia"/>
+              </w:rPr>
+              <w:t>变得开始多起来</w:t>
+            </w:r>
             <w:r>
               <w:rPr>
                 <w:rFonts w:hint="eastAsia"/>
@@ -1745,22 +2115,198 @@
               <w:rPr>
                 <w:rFonts w:hint="eastAsia"/>
               </w:rPr>
+              <w:t>至于</w:t>
+            </w:r>
+            <w:r>
+              <w:rPr>
+                <w:rFonts w:hint="eastAsia"/>
+              </w:rPr>
+              <w:t>使用</w:t>
+            </w:r>
+            <w:r>
+              <w:rPr>
+                <w:rFonts w:hint="eastAsia"/>
+              </w:rPr>
+              <w:t xml:space="preserve"> 3D </w:t>
+            </w:r>
+            <w:r>
+              <w:rPr>
+                <w:rFonts w:hint="eastAsia"/>
+              </w:rPr>
+              <w:t>数据的小组活动的研究非常</w:t>
+            </w:r>
+            <w:r>
+              <w:rPr>
+                <w:rFonts w:hint="eastAsia"/>
+              </w:rPr>
+              <w:t>有限</w:t>
+            </w:r>
+            <w:r>
+              <w:rPr>
+                <w:rFonts w:hint="eastAsia"/>
+              </w:rPr>
+              <w:t>，原因</w:t>
+            </w:r>
+            <w:r>
+              <w:rPr>
+                <w:rFonts w:hint="eastAsia"/>
+              </w:rPr>
+              <w:t>要么</w:t>
+            </w:r>
+            <w:r>
+              <w:rPr>
+                <w:rFonts w:hint="eastAsia"/>
+              </w:rPr>
+              <w:t>是</w:t>
+            </w:r>
+            <w:r>
+              <w:rPr>
+                <w:rFonts w:hint="eastAsia"/>
+              </w:rPr>
+              <w:t>由于</w:t>
+            </w:r>
+            <w:r>
+              <w:rPr>
+                <w:rFonts w:hint="eastAsia"/>
+              </w:rPr>
+              <w:t>数据难以获取</w:t>
+            </w:r>
+            <w:r>
+              <w:t>，要么是</w:t>
+            </w:r>
+            <w:r>
+              <w:rPr>
+                <w:rFonts w:hint="eastAsia"/>
+              </w:rPr>
+              <w:t>由于传感器具有</w:t>
+            </w:r>
+            <w:r>
+              <w:rPr>
+                <w:rFonts w:hint="eastAsia"/>
+              </w:rPr>
+              <w:t>局限性。</w:t>
+            </w:r>
+          </w:p>
+          <w:p>
+            <w:pPr>
+              <w:pStyle w:val="a7"/>
+            </w:pPr>
+            <w:r>
+              <w:rPr>
+                <w:rFonts w:hint="eastAsia"/>
+              </w:rPr>
+              <w:t>基于</w:t>
+            </w:r>
+            <w:r>
+              <w:t>视觉的</w:t>
+            </w:r>
+            <w:r>
+              <w:rPr>
+                <w:rFonts w:hint="eastAsia"/>
+              </w:rPr>
+              <w:t>人体动作识别</w:t>
+            </w:r>
+            <w:r>
+              <w:rPr>
+                <w:rFonts w:hint="eastAsia"/>
+              </w:rPr>
+              <w:t>里</w:t>
+            </w:r>
+            <w:r>
+              <w:t>有</w:t>
+            </w:r>
+            <w:r>
+              <w:rPr>
+                <w:rFonts w:hint="eastAsia"/>
+              </w:rPr>
+              <w:t>四个主要</w:t>
+            </w:r>
+            <w:r>
+              <w:rPr>
+                <w:rFonts w:hint="eastAsia"/>
+              </w:rPr>
+              <w:t>的</w:t>
+            </w:r>
+            <w:r>
+              <w:rPr>
+                <w:rFonts w:hint="eastAsia"/>
+              </w:rPr>
+              <w:t>问题</w:t>
+            </w:r>
+            <w:r>
+              <w:rPr>
+                <w:rFonts w:hint="eastAsia"/>
+              </w:rPr>
+              <w:t>。第一</w:t>
+            </w:r>
+            <w:r>
+              <w:rPr>
+                <w:rFonts w:hint="eastAsia"/>
+              </w:rPr>
+              <w:t>个</w:t>
+            </w:r>
+            <w:r>
+              <w:rPr>
+                <w:rFonts w:hint="eastAsia"/>
+              </w:rPr>
+              <w:t>问题</w:t>
+            </w:r>
+            <w:r>
+              <w:rPr>
+                <w:rFonts w:hint="eastAsia"/>
+              </w:rPr>
+              <w:t>的</w:t>
+            </w:r>
+            <w:r>
+              <w:t>挑战性比较小</w:t>
+            </w:r>
+            <w:r>
+              <w:rPr>
+                <w:rFonts w:hint="eastAsia"/>
+              </w:rPr>
+              <w:t xml:space="preserve"> [</w:t>
+            </w:r>
+            <w:r>
+              <w:t>2</w:t>
+            </w:r>
+            <w:r>
+              <w:rPr>
+                <w:rFonts w:hint="eastAsia"/>
+              </w:rPr>
+              <w:t>]  [</w:t>
+            </w:r>
+            <w:r>
+              <w:t>3</w:t>
+            </w:r>
+            <w:r>
+              <w:rPr>
+                <w:rFonts w:hint="eastAsia"/>
+              </w:rPr>
+              <w:t>]</w:t>
+            </w:r>
+            <w:r>
+              <w:rPr>
+                <w:rFonts w:hint="eastAsia"/>
+              </w:rPr>
+              <w:t>：</w:t>
+            </w:r>
+            <w:r>
+              <w:rPr>
+                <w:rFonts w:hint="eastAsia"/>
+              </w:rPr>
+              <w:t>闭塞、</w:t>
+            </w:r>
+            <w:r>
+              <w:rPr>
+                <w:rFonts w:hint="eastAsia"/>
+              </w:rPr>
               <w:t xml:space="preserve"> </w:t>
             </w:r>
             <w:r>
               <w:rPr>
                 <w:rFonts w:hint="eastAsia"/>
               </w:rPr>
-              <w:t>第二种方式是通过立体</w:t>
-            </w:r>
-            <w:r>
-              <w:t>视觉</w:t>
-            </w:r>
-            <w:r>
-              <w:rPr>
-                <w:rFonts w:hint="eastAsia"/>
-              </w:rPr>
-              <w:t>：</w:t>
+              <w:t>杂乱的背景、</w:t>
             </w:r>
             <w:r>
               <w:rPr>
@@ -1772,247 +2318,754 @@
               <w:rPr>
                 <w:rFonts w:hint="eastAsia"/>
               </w:rPr>
-              <w:t>从多个</w:t>
-            </w:r>
-            <w:r>
-              <w:t>角度</w:t>
-            </w:r>
-            <w:r>
-              <w:rPr>
-                <w:rFonts w:hint="eastAsia"/>
-              </w:rPr>
-              <w:t>捕获</w:t>
-            </w:r>
-            <w:r>
-              <w:rPr>
-                <w:rFonts w:hint="eastAsia"/>
-              </w:rPr>
-              <w:t xml:space="preserve"> 2D </w:t>
-            </w:r>
-            <w:r>
-              <w:rPr>
-                <w:rFonts w:hint="eastAsia"/>
-              </w:rPr>
-              <w:t>图像序列，</w:t>
-            </w:r>
-            <w:r>
-              <w:rPr>
-                <w:rFonts w:hint="eastAsia"/>
-              </w:rPr>
-              <w:t>通过</w:t>
-            </w:r>
-            <w:r>
-              <w:rPr>
-                <w:rFonts w:hint="eastAsia"/>
-              </w:rPr>
-              <w:t>从多个视图来重建三维信息</w:t>
-            </w:r>
-            <w:r>
-              <w:rPr>
-                <w:rFonts w:hint="eastAsia"/>
-              </w:rPr>
-              <w:t>。第三种方式是使用距离传感器。深度相机</w:t>
-            </w:r>
-            <w:r>
-              <w:rPr>
-                <w:rFonts w:hint="eastAsia"/>
-              </w:rPr>
-              <w:t>在过去几年里取得迅速的发展。最近出现</w:t>
-            </w:r>
-            <w:r>
+              <w:t>阴影和不同光照条件会让</w:t>
+            </w:r>
+            <w:r>
+              <w:t>运动难以</w:t>
+            </w:r>
+            <w:r>
+              <w:rPr>
+                <w:rFonts w:hint="eastAsia"/>
+              </w:rPr>
+              <w:t>分割</w:t>
+            </w:r>
+            <w:r>
+              <w:t>或者被</w:t>
+            </w:r>
+            <w:r>
+              <w:rPr>
+                <w:rFonts w:hint="eastAsia"/>
+              </w:rPr>
+              <w:t>错误地</w:t>
+            </w:r>
+            <w:r>
+              <w:t>识别</w:t>
+            </w:r>
+            <w:r>
+              <w:rPr>
+                <w:rFonts w:hint="eastAsia"/>
+              </w:rPr>
+              <w:t>。这是从</w:t>
+            </w:r>
+            <w:r>
+              <w:rPr>
+                <w:rFonts w:hint="eastAsia"/>
+              </w:rPr>
+              <w:t xml:space="preserve"> RGB </w:t>
+            </w:r>
+            <w:r>
+              <w:rPr>
+                <w:rFonts w:hint="eastAsia"/>
+              </w:rPr>
+              <w:t>视频行为识别的一大难点。引入</w:t>
+            </w:r>
+            <w:r>
+              <w:rPr>
+                <w:rFonts w:hint="eastAsia"/>
+              </w:rPr>
+              <w:t xml:space="preserve"> 3D </w:t>
+            </w:r>
+            <w:r>
+              <w:rPr>
+                <w:rFonts w:hint="eastAsia"/>
+              </w:rPr>
+              <w:t>数据</w:t>
+            </w:r>
+            <w:r>
+              <w:rPr>
+                <w:rFonts w:hint="eastAsia"/>
+              </w:rPr>
+              <w:t>可以</w:t>
+            </w:r>
+            <w:r>
+              <w:t>在</w:t>
+            </w:r>
+            <w:r>
+              <w:rPr>
+                <w:rFonts w:hint="eastAsia"/>
+              </w:rPr>
+              <w:t>很大程度上通过提供现场的结构信息，从而缓解这个</w:t>
+            </w:r>
+            <w:r>
+              <w:t>问题</w:t>
+            </w:r>
+            <w:r>
+              <w:rPr>
+                <w:rFonts w:hint="eastAsia"/>
+              </w:rPr>
+              <w:t>。第二个</w:t>
+            </w:r>
+            <w:r>
+              <w:rPr>
+                <w:rFonts w:hint="eastAsia"/>
+              </w:rPr>
+              <w:t>是</w:t>
+            </w:r>
+            <w:r>
+              <w:rPr>
+                <w:rFonts w:hint="eastAsia"/>
+              </w:rPr>
+              <w:t>视角的</w:t>
+            </w:r>
+            <w:r>
+              <w:t>变换</w:t>
+            </w:r>
+            <w:r>
+              <w:rPr>
+                <w:rFonts w:hint="eastAsia"/>
+              </w:rPr>
+              <w:t>[</w:t>
+            </w:r>
+            <w:r>
+              <w:t>2</w:t>
+            </w:r>
+            <w:r>
+              <w:rPr>
+                <w:rFonts w:hint="eastAsia"/>
+              </w:rPr>
+              <w:t>] [</w:t>
+            </w:r>
+            <w:r>
+              <w:t>4</w:t>
+            </w:r>
+            <w:r>
+              <w:rPr>
+                <w:rFonts w:hint="eastAsia"/>
+              </w:rPr>
+              <w:t>] [</w:t>
+            </w:r>
+            <w:r>
+              <w:t>5</w:t>
+            </w:r>
+            <w:r>
+              <w:rPr>
+                <w:rFonts w:hint="eastAsia"/>
+              </w:rPr>
+              <w:t xml:space="preserve">] </w:t>
+            </w:r>
+            <w:r>
+              <w:rPr>
+                <w:rFonts w:hint="eastAsia"/>
+              </w:rPr>
+              <w:t>和</w:t>
+            </w:r>
+            <w:r>
+              <w:rPr>
+                <w:rFonts w:hint="eastAsia"/>
+              </w:rPr>
+              <w:t xml:space="preserve"> [</w:t>
+            </w:r>
+            <w:r>
+              <w:t>6</w:t>
+            </w:r>
+            <w:r>
+              <w:rPr>
+                <w:rFonts w:hint="eastAsia"/>
+              </w:rPr>
+              <w:t>]</w:t>
+            </w:r>
+            <w:r>
+              <w:rPr>
+                <w:rFonts w:hint="eastAsia"/>
+              </w:rPr>
+              <w:t>。相同的操作可以从不同的角度产生不同的</w:t>
+            </w:r>
+            <w:r>
+              <w:rPr>
+                <w:rFonts w:hint="eastAsia"/>
+              </w:rPr>
+              <w:t>"</w:t>
+            </w:r>
+            <w:r>
+              <w:rPr>
+                <w:rFonts w:hint="eastAsia"/>
+              </w:rPr>
+              <w:t>外观</w:t>
+            </w:r>
+            <w:r>
+              <w:rPr>
+                <w:rFonts w:hint="eastAsia"/>
+              </w:rPr>
+              <w:t>"</w:t>
+            </w:r>
+            <w:r>
+              <w:rPr>
+                <w:rFonts w:hint="eastAsia"/>
+              </w:rPr>
+              <w:t>。</w:t>
+            </w:r>
+            <w:r>
+              <w:rPr>
+                <w:rFonts w:hint="eastAsia"/>
+              </w:rPr>
+              <w:t>传统的</w:t>
+            </w:r>
+            <w:r>
+              <w:rPr>
+                <w:rFonts w:hint="eastAsia"/>
+              </w:rPr>
+              <w:t xml:space="preserve"> RGB </w:t>
+            </w:r>
+            <w:r>
+              <w:rPr>
+                <w:rFonts w:hint="eastAsia"/>
+              </w:rPr>
+              <w:t>相机解决这一问题</w:t>
+            </w:r>
+            <w:r>
+              <w:rPr>
+                <w:rFonts w:hint="eastAsia"/>
+              </w:rPr>
+              <w:t>的方法</w:t>
+            </w:r>
+            <w:r>
+              <w:t>主要是</w:t>
+            </w:r>
+            <w:r>
+              <w:rPr>
+                <w:rFonts w:hint="eastAsia"/>
+              </w:rPr>
+              <w:t>引入多个同步的摄像机</w:t>
+            </w:r>
+            <w:r>
+              <w:rPr>
+                <w:rFonts w:hint="eastAsia"/>
+              </w:rPr>
+              <w:t>，</w:t>
+            </w:r>
+            <w:r>
+              <w:t>同时获得多个</w:t>
+            </w:r>
+            <w:r>
+              <w:rPr>
+                <w:rFonts w:hint="eastAsia"/>
+              </w:rPr>
+              <w:t>视角</w:t>
+            </w:r>
+            <w:r>
+              <w:t>的图像，但</w:t>
+            </w:r>
+            <w:r>
+              <w:rPr>
+                <w:rFonts w:hint="eastAsia"/>
+              </w:rPr>
+              <w:t>对于</w:t>
+            </w:r>
+            <w:r>
+              <w:t>某些应用程序，这</w:t>
+            </w:r>
+            <w:r>
+              <w:rPr>
+                <w:rFonts w:hint="eastAsia"/>
+              </w:rPr>
+              <w:t>不是件容易的事</w:t>
+            </w:r>
+            <w:r>
+              <w:rPr>
+                <w:rFonts w:hint="eastAsia"/>
+              </w:rPr>
+              <w:t>。</w:t>
+            </w:r>
+            <w:r>
+              <w:rPr>
+                <w:rFonts w:hint="eastAsia"/>
+              </w:rPr>
+              <w:t>不过对于</w:t>
+            </w:r>
+            <w:r>
+              <w:rPr>
+                <w:rFonts w:hint="eastAsia"/>
+              </w:rPr>
+              <w:t>三维运动捕捉系统</w:t>
+            </w:r>
+            <w:r>
+              <w:rPr>
+                <w:rFonts w:hint="eastAsia"/>
+              </w:rPr>
+              <w:t>，这不是一个严重的问题</w:t>
+            </w:r>
+            <w:r>
+              <w:rPr>
+                <w:rFonts w:hint="eastAsia"/>
+              </w:rPr>
+              <w:t>。而如果通过深度</w:t>
+            </w:r>
+            <w:r>
+              <w:rPr>
+                <w:rFonts w:hint="eastAsia"/>
+              </w:rPr>
+              <w:t>图像</w:t>
+            </w:r>
+            <w:r>
+              <w:rPr>
+                <w:rFonts w:hint="eastAsia"/>
+              </w:rPr>
+              <w:t>来进行</w:t>
+            </w:r>
+            <w:r>
+              <w:rPr>
+                <w:rFonts w:hint="eastAsia"/>
+              </w:rPr>
+              <w:t>识别</w:t>
+            </w:r>
+            <w:r>
+              <w:rPr>
+                <w:rFonts w:hint="eastAsia"/>
+              </w:rPr>
               <w:t>的</w:t>
             </w:r>
             <w:r>
-              <w:rPr>
-                <w:rFonts w:hint="eastAsia"/>
-              </w:rPr>
-              <w:t>深度照相机</w:t>
-            </w:r>
-            <w:r>
-              <w:rPr>
-                <w:rFonts w:hint="eastAsia"/>
-              </w:rPr>
-              <w:t>可以</w:t>
-            </w:r>
-            <w:r>
-              <w:rPr>
-                <w:rFonts w:hint="eastAsia"/>
-              </w:rPr>
-              <w:t>在相对低廉的成本和较小的尺寸</w:t>
-            </w:r>
-            <w:r>
-              <w:rPr>
-                <w:rFonts w:hint="eastAsia"/>
-              </w:rPr>
-              <w:t>里给我们提供</w:t>
-            </w:r>
-            <w:r>
-              <w:rPr>
-                <w:rFonts w:hint="eastAsia"/>
-              </w:rPr>
-              <w:t>较高</w:t>
-            </w:r>
-            <w:proofErr w:type="gramStart"/>
-            <w:r>
-              <w:rPr>
-                <w:rFonts w:hint="eastAsia"/>
-              </w:rPr>
-              <w:t>的帧率</w:t>
-            </w:r>
-            <w:r>
-              <w:rPr>
-                <w:rFonts w:hint="eastAsia"/>
-              </w:rPr>
-              <w:t>和</w:t>
-            </w:r>
-            <w:proofErr w:type="gramEnd"/>
-            <w:r>
-              <w:rPr>
-                <w:rFonts w:hint="eastAsia"/>
-              </w:rPr>
-              <w:t>分辨率，</w:t>
-            </w:r>
-            <w:r>
-              <w:rPr>
-                <w:rFonts w:hint="eastAsia"/>
-              </w:rPr>
-              <w:t>这</w:t>
-            </w:r>
-            <w:r>
-              <w:rPr>
-                <w:rFonts w:hint="eastAsia"/>
-              </w:rPr>
-              <w:t>导致出现了许多新的研究中的</w:t>
-            </w:r>
-            <w:r>
-              <w:rPr>
-                <w:rFonts w:hint="eastAsia"/>
-              </w:rPr>
-              <w:t>动作识别</w:t>
-            </w:r>
-            <w:r>
-              <w:rPr>
-                <w:rFonts w:hint="eastAsia"/>
-              </w:rPr>
-              <w:t>都是</w:t>
-            </w:r>
-            <w:r>
-              <w:t>采用的</w:t>
-            </w:r>
-            <w:r>
-              <w:rPr>
-                <w:rFonts w:hint="eastAsia"/>
-              </w:rPr>
-              <w:t>三维数据。</w:t>
-            </w:r>
-          </w:p>
-          <w:p>
-            <w:pPr>
-              <w:pStyle w:val="9"/>
-            </w:pPr>
-            <w:r>
-              <w:rPr>
-                <w:rFonts w:hint="eastAsia"/>
-              </w:rPr>
-              <w:t>人体动作识别的</w:t>
-            </w:r>
-            <w:r>
-              <w:t>主要问题</w:t>
-            </w:r>
-          </w:p>
-          <w:p>
-            <w:pPr>
-              <w:pStyle w:val="a7"/>
-            </w:pPr>
-            <w:r>
-              <w:rPr>
-                <w:rFonts w:hint="eastAsia"/>
-              </w:rPr>
-              <w:t>在不同的环境中，人体</w:t>
-            </w:r>
-            <w:r>
+              <w:t>话</w:t>
+            </w:r>
+            <w:r>
+              <w:rPr>
+                <w:rFonts w:hint="eastAsia"/>
+              </w:rPr>
+              <w:t>，这个问题</w:t>
+            </w:r>
+            <w:r>
+              <w:rPr>
+                <w:rFonts w:hint="eastAsia"/>
+              </w:rPr>
+              <w:t>也</w:t>
+            </w:r>
+            <w:r>
+              <w:t>会有</w:t>
+            </w:r>
+            <w:r>
+              <w:rPr>
+                <w:rFonts w:hint="eastAsia"/>
+              </w:rPr>
+              <w:t>部分被缓解</w:t>
+            </w:r>
+            <w:r>
+              <w:rPr>
+                <w:rFonts w:hint="eastAsia"/>
+              </w:rPr>
+              <w:t>，</w:t>
+            </w:r>
+            <w:r>
+              <w:rPr>
+                <w:rFonts w:hint="eastAsia"/>
+              </w:rPr>
+              <w:t>因为从轻微旋转的</w:t>
+            </w:r>
+            <w:r>
+              <w:t>视角</w:t>
+            </w:r>
+            <w:r>
+              <w:rPr>
+                <w:rFonts w:hint="eastAsia"/>
+              </w:rPr>
+              <w:t>的外观可以推断深度的</w:t>
+            </w:r>
+            <w:r>
+              <w:t>信息</w:t>
+            </w:r>
+            <w:r>
+              <w:rPr>
+                <w:rFonts w:hint="eastAsia"/>
+              </w:rPr>
+              <w:t>。</w:t>
+            </w:r>
+            <w:r>
+              <w:rPr>
+                <w:rFonts w:hint="eastAsia"/>
+              </w:rPr>
+              <w:t>这一点并</w:t>
+            </w:r>
+            <w:r>
+              <w:rPr>
+                <w:rFonts w:hint="eastAsia"/>
+              </w:rPr>
+              <w:t>不完全解决问题，</w:t>
+            </w:r>
+            <w:r>
+              <w:rPr>
+                <w:rFonts w:hint="eastAsia"/>
+              </w:rPr>
+              <w:t>因为</w:t>
+            </w:r>
+            <w:r>
+              <w:rPr>
+                <w:rFonts w:hint="eastAsia"/>
+              </w:rPr>
+              <w:t>摄像机始终</w:t>
+            </w:r>
+            <w:r>
+              <w:t>还</w:t>
+            </w:r>
+            <w:r>
+              <w:rPr>
+                <w:rFonts w:hint="eastAsia"/>
+              </w:rPr>
+              <w:t>只</w:t>
+            </w:r>
+            <w:r>
+              <w:t>是</w:t>
+            </w:r>
+            <w:r>
+              <w:rPr>
+                <w:rFonts w:hint="eastAsia"/>
+              </w:rPr>
+              <w:t>在</w:t>
+            </w:r>
+            <w:r>
+              <w:rPr>
+                <w:rFonts w:hint="eastAsia"/>
+              </w:rPr>
+              <w:t>对象的一侧上，</w:t>
+            </w:r>
+            <w:r>
+              <w:rPr>
+                <w:rFonts w:hint="eastAsia"/>
+              </w:rPr>
+              <w:t>这个</w:t>
+            </w:r>
+            <w:r>
+              <w:rPr>
+                <w:rFonts w:hint="eastAsia"/>
+              </w:rPr>
+              <w:t>距离图像只提供了</w:t>
+            </w:r>
+            <w:r>
+              <w:rPr>
+                <w:rFonts w:hint="eastAsia"/>
+              </w:rPr>
+              <w:t>部分</w:t>
+            </w:r>
+            <w:r>
+              <w:t>的</w:t>
+            </w:r>
+            <w:r>
+              <w:rPr>
+                <w:rFonts w:hint="eastAsia"/>
+              </w:rPr>
+              <w:t>信息，</w:t>
+            </w:r>
+            <w:r>
+              <w:rPr>
+                <w:rFonts w:hint="eastAsia"/>
+              </w:rPr>
+              <w:t>还是没有人知道这个对象</w:t>
+            </w:r>
+            <w:r>
+              <w:rPr>
+                <w:rFonts w:hint="eastAsia"/>
+              </w:rPr>
+              <w:t>的另一面</w:t>
+            </w:r>
+            <w:r>
+              <w:rPr>
+                <w:rFonts w:hint="eastAsia"/>
+              </w:rPr>
+              <w:t>是什么样子的</w:t>
+            </w:r>
+            <w:r>
+              <w:rPr>
+                <w:rFonts w:hint="eastAsia"/>
+              </w:rPr>
+              <w:t>。如果</w:t>
+            </w:r>
+            <w:r>
+              <w:rPr>
+                <w:rFonts w:hint="eastAsia"/>
+              </w:rPr>
+              <w:t>可以运用单一深度相机来精确地推断出</w:t>
+            </w:r>
+            <w:r>
+              <w:rPr>
+                <w:rFonts w:hint="eastAsia"/>
+              </w:rPr>
+              <w:t>人的</w:t>
+            </w:r>
+            <w:r>
+              <w:t>骨架</w:t>
+            </w:r>
+            <w:r>
+              <w:rPr>
+                <w:rFonts w:hint="eastAsia"/>
+              </w:rPr>
+              <w:t>模型</w:t>
+            </w:r>
+            <w:r>
+              <w:rPr>
+                <w:rFonts w:hint="eastAsia"/>
+              </w:rPr>
+              <w:t>，</w:t>
+            </w:r>
+            <w:r>
+              <w:rPr>
+                <w:rFonts w:hint="eastAsia"/>
+              </w:rPr>
+              <w:t>则可以通过骨架模型</w:t>
+            </w:r>
+            <w:r>
+              <w:t>的</w:t>
+            </w:r>
+            <w:r>
+              <w:rPr>
+                <w:rFonts w:hint="eastAsia"/>
+              </w:rPr>
+              <w:t>信息</w:t>
+            </w:r>
+            <w:r>
+              <w:rPr>
+                <w:rFonts w:hint="eastAsia"/>
+              </w:rPr>
+              <w:t>来</w:t>
+            </w:r>
+            <w:r>
+              <w:rPr>
+                <w:rFonts w:hint="eastAsia"/>
+              </w:rPr>
+              <w:t>构造一种视图不变识别</w:t>
+            </w:r>
+            <w:r>
+              <w:rPr>
+                <w:rFonts w:hint="eastAsia"/>
+              </w:rPr>
+              <w:t>的</w:t>
+            </w:r>
+            <w:r>
+              <w:rPr>
+                <w:rFonts w:hint="eastAsia"/>
+              </w:rPr>
+              <w:t>算法。第三个</w:t>
+            </w:r>
+            <w:r>
+              <w:rPr>
+                <w:rFonts w:hint="eastAsia"/>
+              </w:rPr>
+              <w:t>问题</w:t>
+            </w:r>
+            <w:r>
+              <w:rPr>
+                <w:rFonts w:hint="eastAsia"/>
+              </w:rPr>
+              <w:t>是放缩</w:t>
+            </w:r>
+            <w:r>
+              <w:t>上的</w:t>
+            </w:r>
+            <w:r>
+              <w:rPr>
+                <w:rFonts w:hint="eastAsia"/>
+              </w:rPr>
+              <w:t>差异，</w:t>
+            </w:r>
+            <w:r>
+              <w:rPr>
+                <w:rFonts w:hint="eastAsia"/>
+              </w:rPr>
+              <w:t>因为人离</w:t>
+            </w:r>
+            <w:r>
+              <w:t>相机的距离</w:t>
+            </w:r>
+            <w:r>
+              <w:rPr>
+                <w:rFonts w:hint="eastAsia"/>
+              </w:rPr>
+              <w:t>的</w:t>
+            </w:r>
+            <w:r>
+              <w:t>不同会影响</w:t>
+            </w:r>
+            <w:r>
+              <w:rPr>
+                <w:rFonts w:hint="eastAsia"/>
+              </w:rPr>
+              <w:t>主体</w:t>
+            </w:r>
+            <w:r>
+              <w:t>的大小从而</w:t>
+            </w:r>
+            <w:r>
+              <w:rPr>
+                <w:rFonts w:hint="eastAsia"/>
+              </w:rPr>
+              <w:t>影响</w:t>
+            </w:r>
+            <w:r>
+              <w:rPr>
+                <w:rFonts w:hint="eastAsia"/>
+              </w:rPr>
               <w:t>运动</w:t>
             </w:r>
             <w:r>
-              <w:rPr>
-                <w:rFonts w:hint="eastAsia"/>
-              </w:rPr>
-              <w:t>可能有不同的形式，从简单的动作</w:t>
-            </w:r>
-            <w:r>
-              <w:rPr>
-                <w:rFonts w:hint="eastAsia"/>
-              </w:rPr>
-              <w:t>到复杂的活动。他们可以在概念上分为四个类别</w:t>
-            </w:r>
-            <w:r>
-              <w:rPr>
-                <w:rFonts w:hint="eastAsia"/>
-              </w:rPr>
-              <w:t xml:space="preserve"> [1]</w:t>
-            </w:r>
-            <w:r>
-              <w:rPr>
-                <w:rFonts w:hint="eastAsia"/>
-              </w:rPr>
-              <w:t>：</w:t>
-            </w:r>
-            <w:r>
-              <w:rPr>
-                <w:rFonts w:hint="eastAsia"/>
-              </w:rPr>
-              <w:t xml:space="preserve"> </w:t>
-            </w:r>
-            <w:r>
-              <w:rPr>
-                <w:rFonts w:hint="eastAsia"/>
-              </w:rPr>
-              <w:t>原子</w:t>
-            </w:r>
-            <w:r>
-              <w:t>动作</w:t>
-            </w:r>
-            <w:r>
-              <w:rPr>
-                <w:rFonts w:hint="eastAsia"/>
-              </w:rPr>
-              <w:t>、</w:t>
-            </w:r>
-            <w:r>
-              <w:rPr>
-                <w:rFonts w:hint="eastAsia"/>
-              </w:rPr>
-              <w:t xml:space="preserve"> </w:t>
-            </w:r>
-            <w:r>
-              <w:rPr>
-                <w:rFonts w:hint="eastAsia"/>
-              </w:rPr>
-              <w:t>包含不同的动作序列的大动作</w:t>
-            </w:r>
-            <w:r>
-              <w:rPr>
-                <w:rFonts w:hint="eastAsia"/>
-              </w:rPr>
-              <w:t>、</w:t>
-            </w:r>
-            <w:r>
-              <w:rPr>
-                <w:rFonts w:hint="eastAsia"/>
-              </w:rPr>
-              <w:t xml:space="preserve"> </w:t>
-            </w:r>
-            <w:r>
-              <w:rPr>
-                <w:rFonts w:hint="eastAsia"/>
-              </w:rPr>
-              <w:t>包括人与</w:t>
-            </w:r>
-            <w:r>
-              <w:rPr>
-                <w:rFonts w:hint="eastAsia"/>
-              </w:rPr>
-              <w:t>对象</w:t>
+              <w:t>的</w:t>
+            </w:r>
+            <w:r>
+              <w:rPr>
+                <w:rFonts w:hint="eastAsia"/>
+              </w:rPr>
+              <w:t>识别</w:t>
+            </w:r>
+            <w:r>
+              <w:rPr>
+                <w:rFonts w:hint="eastAsia"/>
+              </w:rPr>
+              <w:t>。</w:t>
+            </w:r>
+            <w:r>
+              <w:rPr>
+                <w:rFonts w:hint="eastAsia"/>
+              </w:rPr>
+              <w:t>而</w:t>
+            </w:r>
+            <w:r>
+              <w:rPr>
+                <w:rFonts w:hint="eastAsia"/>
+              </w:rPr>
+              <w:t>在</w:t>
+            </w:r>
+            <w:r>
+              <w:rPr>
+                <w:rFonts w:hint="eastAsia"/>
+              </w:rPr>
+              <w:t xml:space="preserve"> RGB </w:t>
+            </w:r>
+            <w:r>
+              <w:rPr>
+                <w:rFonts w:hint="eastAsia"/>
+              </w:rPr>
+              <w:t>视频中，这可以通过在多个尺度</w:t>
+            </w:r>
+            <w:r>
+              <w:rPr>
+                <w:rFonts w:hint="eastAsia"/>
+              </w:rPr>
+              <w:t>下</w:t>
+            </w:r>
+            <w:r>
+              <w:t>的</w:t>
+            </w:r>
+            <w:r>
+              <w:rPr>
+                <w:rFonts w:hint="eastAsia"/>
+              </w:rPr>
+              <w:t>[</w:t>
+            </w:r>
+            <w:r>
+              <w:t>7</w:t>
+            </w:r>
+            <w:r>
+              <w:rPr>
+                <w:rFonts w:hint="eastAsia"/>
+              </w:rPr>
+              <w:t xml:space="preserve">] </w:t>
+            </w:r>
+            <w:r>
+              <w:rPr>
+                <w:rFonts w:hint="eastAsia"/>
+              </w:rPr>
+              <w:t>特征提取解决了。</w:t>
+            </w:r>
+            <w:r>
+              <w:rPr>
+                <w:rFonts w:hint="eastAsia"/>
+              </w:rPr>
+              <w:t>而</w:t>
+            </w:r>
+            <w:r>
+              <w:rPr>
+                <w:rFonts w:hint="eastAsia"/>
+              </w:rPr>
+              <w:t>在深度视频中，这可以很容易调整，因为真正的主体</w:t>
+            </w:r>
+            <w:r>
+              <w:rPr>
+                <w:rFonts w:hint="eastAsia"/>
+              </w:rPr>
+              <w:t>的</w:t>
+            </w:r>
+            <w:r>
+              <w:rPr>
+                <w:rFonts w:hint="eastAsia"/>
+              </w:rPr>
+              <w:t xml:space="preserve"> 3D </w:t>
+            </w:r>
+            <w:r>
+              <w:rPr>
+                <w:rFonts w:hint="eastAsia"/>
+              </w:rPr>
+              <w:t>尺寸</w:t>
+            </w:r>
+            <w:r>
+              <w:rPr>
+                <w:rFonts w:hint="eastAsia"/>
+              </w:rPr>
+              <w:t>直接</w:t>
+            </w:r>
+            <w:r>
+              <w:rPr>
+                <w:rFonts w:hint="eastAsia"/>
+              </w:rPr>
+              <w:t>是已知</w:t>
+            </w:r>
+            <w:r>
+              <w:rPr>
+                <w:rFonts w:hint="eastAsia"/>
+              </w:rPr>
+              <w:t>的</w:t>
+            </w:r>
+            <w:r>
+              <w:rPr>
+                <w:rFonts w:hint="eastAsia"/>
+              </w:rPr>
+              <w:t>。第四个问题</w:t>
+            </w:r>
+            <w:r>
+              <w:rPr>
+                <w:rFonts w:hint="eastAsia"/>
+              </w:rPr>
+              <w:t>是</w:t>
+            </w:r>
+            <w:r>
+              <w:rPr>
+                <w:rFonts w:hint="eastAsia"/>
+              </w:rPr>
+              <w:t>同一</w:t>
+            </w:r>
+            <w:r>
+              <w:t>种</w:t>
+            </w:r>
+            <w:r>
+              <w:rPr>
+                <w:rFonts w:hint="eastAsia"/>
+              </w:rPr>
+              <w:t>类</w:t>
+            </w:r>
+            <w:r>
+              <w:rPr>
+                <w:rFonts w:hint="eastAsia"/>
+              </w:rPr>
+              <w:t>内</w:t>
+            </w:r>
+            <w:r>
+              <w:t>的</w:t>
+            </w:r>
+            <w:r>
+              <w:rPr>
+                <w:rFonts w:hint="eastAsia"/>
+              </w:rPr>
+              <w:t>变异性和</w:t>
+            </w:r>
+            <w:r>
+              <w:rPr>
+                <w:rFonts w:hint="eastAsia"/>
+              </w:rPr>
+              <w:t>不同</w:t>
+            </w:r>
+            <w:r>
+              <w:t>种</w:t>
+            </w:r>
+            <w:r>
+              <w:rPr>
+                <w:rFonts w:hint="eastAsia"/>
+              </w:rPr>
+              <w:t>类</w:t>
             </w:r>
             <w:r>
               <w:rPr>
@@ -2021,225 +3074,16 @@
               <w:t>之间</w:t>
             </w:r>
             <w:r>
+              <w:rPr>
+                <w:rFonts w:hint="eastAsia"/>
+              </w:rPr>
               <w:t>的</w:t>
             </w:r>
             <w:r>
               <w:rPr>
                 <w:rFonts w:hint="eastAsia"/>
               </w:rPr>
-              <w:t>交互的相互作用，</w:t>
-            </w:r>
-            <w:r>
-              <w:t>最后还有</w:t>
-            </w:r>
-            <w:r>
-              <w:rPr>
-                <w:rFonts w:hint="eastAsia"/>
-              </w:rPr>
-              <w:t>人与人之间的互动和小组活动。</w:t>
-            </w:r>
-            <w:r>
-              <w:rPr>
-                <w:rFonts w:hint="eastAsia"/>
-              </w:rPr>
-              <w:t>通过</w:t>
-            </w:r>
-            <w:r>
-              <w:rPr>
-                <w:rFonts w:hint="eastAsia"/>
-              </w:rPr>
-              <w:t>3</w:t>
-            </w:r>
-            <w:r>
-              <w:t>D</w:t>
-            </w:r>
-            <w:r>
-              <w:t>数据进行</w:t>
-            </w:r>
-            <w:r>
-              <w:rPr>
-                <w:rFonts w:hint="eastAsia"/>
-              </w:rPr>
-              <w:t>原子动作的研究已经进行了</w:t>
-            </w:r>
-            <w:r>
-              <w:rPr>
-                <w:rFonts w:hint="eastAsia"/>
-              </w:rPr>
-              <w:t>很多年，而复杂的活动和相互作用</w:t>
-            </w:r>
-            <w:r>
-              <w:rPr>
-                <w:rFonts w:hint="eastAsia"/>
-              </w:rPr>
-              <w:t>的</w:t>
-            </w:r>
-            <w:r>
-              <w:rPr>
-                <w:rFonts w:hint="eastAsia"/>
-              </w:rPr>
-              <w:t>研究</w:t>
-            </w:r>
-            <w:r>
-              <w:rPr>
-                <w:rFonts w:hint="eastAsia"/>
-              </w:rPr>
-              <w:t>由于</w:t>
-            </w:r>
-            <w:r>
-              <w:rPr>
-                <w:rFonts w:hint="eastAsia"/>
-              </w:rPr>
-              <w:t>最近</w:t>
-            </w:r>
-            <w:r>
-              <w:rPr>
-                <w:rFonts w:hint="eastAsia"/>
-              </w:rPr>
-              <w:t xml:space="preserve"> 3D </w:t>
-            </w:r>
-            <w:r>
-              <w:rPr>
-                <w:rFonts w:hint="eastAsia"/>
-              </w:rPr>
-              <w:t>数据</w:t>
-            </w:r>
-            <w:r>
-              <w:rPr>
-                <w:rFonts w:hint="eastAsia"/>
-              </w:rPr>
-              <w:t>已经变得</w:t>
-            </w:r>
-            <w:r>
-              <w:t>非常容易获取，而</w:t>
-            </w:r>
-            <w:r>
-              <w:rPr>
-                <w:rFonts w:hint="eastAsia"/>
-              </w:rPr>
-              <w:t>变得开始多起来</w:t>
-            </w:r>
-            <w:r>
-              <w:rPr>
-                <w:rFonts w:hint="eastAsia"/>
-              </w:rPr>
-              <w:t>。</w:t>
-            </w:r>
-            <w:r>
-              <w:rPr>
-                <w:rFonts w:hint="eastAsia"/>
-              </w:rPr>
-              <w:t>至于</w:t>
-            </w:r>
-            <w:r>
-              <w:rPr>
-                <w:rFonts w:hint="eastAsia"/>
-              </w:rPr>
-              <w:t>使用</w:t>
-            </w:r>
-            <w:r>
-              <w:rPr>
-                <w:rFonts w:hint="eastAsia"/>
-              </w:rPr>
-              <w:t xml:space="preserve"> 3D </w:t>
-            </w:r>
-            <w:r>
-              <w:rPr>
-                <w:rFonts w:hint="eastAsia"/>
-              </w:rPr>
-              <w:t>数据的小组活动的研究非常</w:t>
-            </w:r>
-            <w:r>
-              <w:rPr>
-                <w:rFonts w:hint="eastAsia"/>
-              </w:rPr>
-              <w:t>有限</w:t>
-            </w:r>
-            <w:r>
-              <w:rPr>
-                <w:rFonts w:hint="eastAsia"/>
-              </w:rPr>
-              <w:t>，原因</w:t>
-            </w:r>
-            <w:r>
-              <w:rPr>
-                <w:rFonts w:hint="eastAsia"/>
-              </w:rPr>
-              <w:t>要么</w:t>
-            </w:r>
-            <w:r>
-              <w:rPr>
-                <w:rFonts w:hint="eastAsia"/>
-              </w:rPr>
-              <w:t>是</w:t>
-            </w:r>
-            <w:r>
-              <w:rPr>
-                <w:rFonts w:hint="eastAsia"/>
-              </w:rPr>
-              <w:t>由于</w:t>
-            </w:r>
-            <w:r>
-              <w:rPr>
-                <w:rFonts w:hint="eastAsia"/>
-              </w:rPr>
-              <w:t>数据难以获取</w:t>
-            </w:r>
-            <w:r>
-              <w:t>，要么是</w:t>
-            </w:r>
-            <w:r>
-              <w:rPr>
-                <w:rFonts w:hint="eastAsia"/>
-              </w:rPr>
-              <w:t>由于传感器具有</w:t>
-            </w:r>
-            <w:r>
-              <w:rPr>
-                <w:rFonts w:hint="eastAsia"/>
-              </w:rPr>
-              <w:t>局限性。</w:t>
-            </w:r>
-          </w:p>
-          <w:p>
-            <w:pPr>
-              <w:pStyle w:val="a7"/>
-            </w:pPr>
-            <w:r>
-              <w:rPr>
-                <w:rFonts w:hint="eastAsia"/>
-              </w:rPr>
-              <w:t>基于</w:t>
-            </w:r>
-            <w:r>
-              <w:t>视觉的</w:t>
-            </w:r>
-            <w:r>
-              <w:rPr>
-                <w:rFonts w:hint="eastAsia"/>
-              </w:rPr>
-              <w:t>人体动作识别</w:t>
-            </w:r>
-            <w:r>
-              <w:rPr>
-                <w:rFonts w:hint="eastAsia"/>
-              </w:rPr>
-              <w:t>里</w:t>
-            </w:r>
-            <w:r>
-              <w:t>有</w:t>
-            </w:r>
-            <w:r>
-              <w:rPr>
-                <w:rFonts w:hint="eastAsia"/>
-              </w:rPr>
-              <w:t>四个主要</w:t>
-            </w:r>
-            <w:r>
-              <w:rPr>
-                <w:rFonts w:hint="eastAsia"/>
-              </w:rPr>
-              <w:t>的</w:t>
+              <w:t>相似性</w:t>
             </w:r>
             <w:r>
               <w:rPr>
@@ -2251,792 +3095,7 @@
               <w:rPr>
                 <w:rFonts w:hint="eastAsia"/>
               </w:rPr>
-              <w:t>。第一</w:t>
-            </w:r>
-            <w:r>
-              <w:rPr>
-                <w:rFonts w:hint="eastAsia"/>
-              </w:rPr>
-              <w:t>个</w:t>
-            </w:r>
-            <w:r>
-              <w:rPr>
-                <w:rFonts w:hint="eastAsia"/>
-              </w:rPr>
-              <w:t>的</w:t>
-            </w:r>
-            <w:r>
-              <w:t>挑战性比较小</w:t>
-            </w:r>
-            <w:r>
-              <w:rPr>
-                <w:rFonts w:hint="eastAsia"/>
-              </w:rPr>
-              <w:t xml:space="preserve"> [</w:t>
-            </w:r>
-            <w:r>
-              <w:t>2</w:t>
-            </w:r>
-            <w:r>
-              <w:rPr>
-                <w:rFonts w:hint="eastAsia"/>
-              </w:rPr>
-              <w:t xml:space="preserve">] </w:t>
-            </w:r>
-            <w:r>
-              <w:rPr>
-                <w:rFonts w:hint="eastAsia"/>
-              </w:rPr>
-              <w:t>和</w:t>
-            </w:r>
-            <w:r>
-              <w:rPr>
-                <w:rFonts w:hint="eastAsia"/>
-              </w:rPr>
-              <w:t xml:space="preserve"> [</w:t>
-            </w:r>
-            <w:r>
-              <w:t>3</w:t>
-            </w:r>
-            <w:r>
-              <w:rPr>
-                <w:rFonts w:hint="eastAsia"/>
-              </w:rPr>
-              <w:t>]</w:t>
-            </w:r>
-            <w:r>
-              <w:rPr>
-                <w:rFonts w:hint="eastAsia"/>
-              </w:rPr>
-              <w:t>：</w:t>
-            </w:r>
-            <w:r>
-              <w:rPr>
-                <w:rFonts w:hint="eastAsia"/>
-              </w:rPr>
-              <w:t>闭塞、</w:t>
-            </w:r>
-            <w:r>
-              <w:rPr>
-                <w:rFonts w:hint="eastAsia"/>
-              </w:rPr>
-              <w:t xml:space="preserve"> </w:t>
-            </w:r>
-            <w:r>
-              <w:rPr>
-                <w:rFonts w:hint="eastAsia"/>
-              </w:rPr>
-              <w:t>杂乱的背景、</w:t>
-            </w:r>
-            <w:r>
-              <w:rPr>
-                <w:rFonts w:hint="eastAsia"/>
-              </w:rPr>
-              <w:t xml:space="preserve"> </w:t>
-            </w:r>
-            <w:r>
-              <w:rPr>
-                <w:rFonts w:hint="eastAsia"/>
-              </w:rPr>
-              <w:t>阴影和不同光照条件会让</w:t>
-            </w:r>
-            <w:r>
-              <w:t>运动难以</w:t>
-            </w:r>
-            <w:r>
-              <w:rPr>
-                <w:rFonts w:hint="eastAsia"/>
-              </w:rPr>
-              <w:t>分割</w:t>
-            </w:r>
-            <w:r>
-              <w:t>或者被</w:t>
-            </w:r>
-            <w:r>
-              <w:rPr>
-                <w:rFonts w:hint="eastAsia"/>
-              </w:rPr>
-              <w:t>错误地</w:t>
-            </w:r>
-            <w:r>
-              <w:t>识别</w:t>
-            </w:r>
-            <w:r>
-              <w:rPr>
-                <w:rFonts w:hint="eastAsia"/>
-              </w:rPr>
-              <w:t>。这是从</w:t>
-            </w:r>
-            <w:r>
-              <w:rPr>
-                <w:rFonts w:hint="eastAsia"/>
-              </w:rPr>
-              <w:t xml:space="preserve"> RGB </w:t>
-            </w:r>
-            <w:r>
-              <w:rPr>
-                <w:rFonts w:hint="eastAsia"/>
-              </w:rPr>
-              <w:t>视频行为识别的一大难点。引入</w:t>
-            </w:r>
-            <w:r>
-              <w:rPr>
-                <w:rFonts w:hint="eastAsia"/>
-              </w:rPr>
-              <w:t xml:space="preserve"> 3D </w:t>
-            </w:r>
-            <w:r>
-              <w:rPr>
-                <w:rFonts w:hint="eastAsia"/>
-              </w:rPr>
-              <w:t>数据</w:t>
-            </w:r>
-            <w:r>
-              <w:rPr>
-                <w:rFonts w:hint="eastAsia"/>
-              </w:rPr>
-              <w:t>可以</w:t>
-            </w:r>
-            <w:r>
-              <w:t>在</w:t>
-            </w:r>
-            <w:r>
-              <w:rPr>
-                <w:rFonts w:hint="eastAsia"/>
-              </w:rPr>
-              <w:t>很大程度上通过提供现场的结构信息，从而缓解这个</w:t>
-            </w:r>
-            <w:r>
-              <w:t>问题</w:t>
-            </w:r>
-            <w:r>
-              <w:rPr>
-                <w:rFonts w:hint="eastAsia"/>
-              </w:rPr>
-              <w:t>。第二个</w:t>
-            </w:r>
-            <w:r>
-              <w:rPr>
-                <w:rFonts w:hint="eastAsia"/>
-              </w:rPr>
-              <w:t>是</w:t>
-            </w:r>
-            <w:r>
-              <w:rPr>
-                <w:rFonts w:hint="eastAsia"/>
-              </w:rPr>
-              <w:t>视角的</w:t>
-            </w:r>
-            <w:r>
-              <w:t>变换</w:t>
-            </w:r>
-            <w:r>
-              <w:rPr>
-                <w:rFonts w:hint="eastAsia"/>
-              </w:rPr>
               <w:t>[</w:t>
-            </w:r>
-            <w:r>
-              <w:t>2</w:t>
-            </w:r>
-            <w:r>
-              <w:rPr>
-                <w:rFonts w:hint="eastAsia"/>
-              </w:rPr>
-              <w:t>] [</w:t>
-            </w:r>
-            <w:r>
-              <w:t>4</w:t>
-            </w:r>
-            <w:r>
-              <w:rPr>
-                <w:rFonts w:hint="eastAsia"/>
-              </w:rPr>
-              <w:t>] [</w:t>
-            </w:r>
-            <w:r>
-              <w:t>5</w:t>
-            </w:r>
-            <w:r>
-              <w:rPr>
-                <w:rFonts w:hint="eastAsia"/>
-              </w:rPr>
-              <w:t xml:space="preserve">] </w:t>
-            </w:r>
-            <w:r>
-              <w:rPr>
-                <w:rFonts w:hint="eastAsia"/>
-              </w:rPr>
-              <w:t>和</w:t>
-            </w:r>
-            <w:r>
-              <w:rPr>
-                <w:rFonts w:hint="eastAsia"/>
-              </w:rPr>
-              <w:t xml:space="preserve"> [</w:t>
-            </w:r>
-            <w:r>
-              <w:t>6</w:t>
-            </w:r>
-            <w:r>
-              <w:rPr>
-                <w:rFonts w:hint="eastAsia"/>
-              </w:rPr>
-              <w:t>]</w:t>
-            </w:r>
-            <w:r>
-              <w:rPr>
-                <w:rFonts w:hint="eastAsia"/>
-              </w:rPr>
-              <w:t>。相同的操作可以从不同的角度产生不同的</w:t>
-            </w:r>
-            <w:r>
-              <w:rPr>
-                <w:rFonts w:hint="eastAsia"/>
-              </w:rPr>
-              <w:t>"</w:t>
-            </w:r>
-            <w:r>
-              <w:rPr>
-                <w:rFonts w:hint="eastAsia"/>
-              </w:rPr>
-              <w:t>外观</w:t>
-            </w:r>
-            <w:r>
-              <w:rPr>
-                <w:rFonts w:hint="eastAsia"/>
-              </w:rPr>
-              <w:t>"</w:t>
-            </w:r>
-            <w:r>
-              <w:rPr>
-                <w:rFonts w:hint="eastAsia"/>
-              </w:rPr>
-              <w:t>。</w:t>
-            </w:r>
-            <w:r>
-              <w:rPr>
-                <w:rFonts w:hint="eastAsia"/>
-              </w:rPr>
-              <w:t>传统的</w:t>
-            </w:r>
-            <w:r>
-              <w:rPr>
-                <w:rFonts w:hint="eastAsia"/>
-              </w:rPr>
-              <w:t xml:space="preserve"> RGB </w:t>
-            </w:r>
-            <w:r>
-              <w:rPr>
-                <w:rFonts w:hint="eastAsia"/>
-              </w:rPr>
-              <w:t>相机解决这一问题</w:t>
-            </w:r>
-            <w:r>
-              <w:rPr>
-                <w:rFonts w:hint="eastAsia"/>
-              </w:rPr>
-              <w:t>的方法</w:t>
-            </w:r>
-            <w:r>
-              <w:t>主要是</w:t>
-            </w:r>
-            <w:r>
-              <w:rPr>
-                <w:rFonts w:hint="eastAsia"/>
-              </w:rPr>
-              <w:t>引入多个同步的摄像机</w:t>
-            </w:r>
-            <w:r>
-              <w:rPr>
-                <w:rFonts w:hint="eastAsia"/>
-              </w:rPr>
-              <w:t>，</w:t>
-            </w:r>
-            <w:r>
-              <w:t>同时获得多个</w:t>
-            </w:r>
-            <w:r>
-              <w:rPr>
-                <w:rFonts w:hint="eastAsia"/>
-              </w:rPr>
-              <w:t>视角</w:t>
-            </w:r>
-            <w:r>
-              <w:t>的图像，但</w:t>
-            </w:r>
-            <w:r>
-              <w:rPr>
-                <w:rFonts w:hint="eastAsia"/>
-              </w:rPr>
-              <w:t>对于</w:t>
-            </w:r>
-            <w:r>
-              <w:t>某些应用程序，这</w:t>
-            </w:r>
-            <w:r>
-              <w:rPr>
-                <w:rFonts w:hint="eastAsia"/>
-              </w:rPr>
-              <w:t>不是件容易的事</w:t>
-            </w:r>
-            <w:r>
-              <w:rPr>
-                <w:rFonts w:hint="eastAsia"/>
-              </w:rPr>
-              <w:t>。</w:t>
-            </w:r>
-            <w:r>
-              <w:rPr>
-                <w:rFonts w:hint="eastAsia"/>
-              </w:rPr>
-              <w:t>不过对于</w:t>
-            </w:r>
-            <w:r>
-              <w:rPr>
-                <w:rFonts w:hint="eastAsia"/>
-              </w:rPr>
-              <w:t>三维运动捕捉系统</w:t>
-            </w:r>
-            <w:r>
-              <w:rPr>
-                <w:rFonts w:hint="eastAsia"/>
-              </w:rPr>
-              <w:t>，这不是一个严重的问题</w:t>
-            </w:r>
-            <w:r>
-              <w:rPr>
-                <w:rFonts w:hint="eastAsia"/>
-              </w:rPr>
-              <w:t>。而如果通过深度</w:t>
-            </w:r>
-            <w:r>
-              <w:rPr>
-                <w:rFonts w:hint="eastAsia"/>
-              </w:rPr>
-              <w:t>图像</w:t>
-            </w:r>
-            <w:r>
-              <w:rPr>
-                <w:rFonts w:hint="eastAsia"/>
-              </w:rPr>
-              <w:t>来进行</w:t>
-            </w:r>
-            <w:r>
-              <w:rPr>
-                <w:rFonts w:hint="eastAsia"/>
-              </w:rPr>
-              <w:t>识别</w:t>
-            </w:r>
-            <w:r>
-              <w:rPr>
-                <w:rFonts w:hint="eastAsia"/>
-              </w:rPr>
-              <w:t>的</w:t>
-            </w:r>
-            <w:r>
-              <w:t>话</w:t>
-            </w:r>
-            <w:r>
-              <w:rPr>
-                <w:rFonts w:hint="eastAsia"/>
-              </w:rPr>
-              <w:t>，这个问题</w:t>
-            </w:r>
-            <w:r>
-              <w:rPr>
-                <w:rFonts w:hint="eastAsia"/>
-              </w:rPr>
-              <w:t>也</w:t>
-            </w:r>
-            <w:r>
-              <w:t>会有</w:t>
-            </w:r>
-            <w:r>
-              <w:rPr>
-                <w:rFonts w:hint="eastAsia"/>
-              </w:rPr>
-              <w:t>部分被缓解</w:t>
-            </w:r>
-            <w:r>
-              <w:rPr>
-                <w:rFonts w:hint="eastAsia"/>
-              </w:rPr>
-              <w:t>，</w:t>
-            </w:r>
-            <w:r>
-              <w:rPr>
-                <w:rFonts w:hint="eastAsia"/>
-              </w:rPr>
-              <w:t>因为从轻微旋转的</w:t>
-            </w:r>
-            <w:r>
-              <w:t>视角</w:t>
-            </w:r>
-            <w:r>
-              <w:rPr>
-                <w:rFonts w:hint="eastAsia"/>
-              </w:rPr>
-              <w:t>的外观可以推断深度的</w:t>
-            </w:r>
-            <w:r>
-              <w:t>信息</w:t>
-            </w:r>
-            <w:r>
-              <w:rPr>
-                <w:rFonts w:hint="eastAsia"/>
-              </w:rPr>
-              <w:t>。</w:t>
-            </w:r>
-            <w:r>
-              <w:rPr>
-                <w:rFonts w:hint="eastAsia"/>
-              </w:rPr>
-              <w:t>这一点并</w:t>
-            </w:r>
-            <w:r>
-              <w:rPr>
-                <w:rFonts w:hint="eastAsia"/>
-              </w:rPr>
-              <w:t>不完全解决问题，</w:t>
-            </w:r>
-            <w:r>
-              <w:rPr>
-                <w:rFonts w:hint="eastAsia"/>
-              </w:rPr>
-              <w:t>因为</w:t>
-            </w:r>
-            <w:r>
-              <w:rPr>
-                <w:rFonts w:hint="eastAsia"/>
-              </w:rPr>
-              <w:t>摄像机始终</w:t>
-            </w:r>
-            <w:r>
-              <w:t>还</w:t>
-            </w:r>
-            <w:r>
-              <w:rPr>
-                <w:rFonts w:hint="eastAsia"/>
-              </w:rPr>
-              <w:t>只</w:t>
-            </w:r>
-            <w:r>
-              <w:t>是</w:t>
-            </w:r>
-            <w:r>
-              <w:rPr>
-                <w:rFonts w:hint="eastAsia"/>
-              </w:rPr>
-              <w:t>在</w:t>
-            </w:r>
-            <w:r>
-              <w:rPr>
-                <w:rFonts w:hint="eastAsia"/>
-              </w:rPr>
-              <w:t>对象的一侧上，</w:t>
-            </w:r>
-            <w:r>
-              <w:rPr>
-                <w:rFonts w:hint="eastAsia"/>
-              </w:rPr>
-              <w:t>这个</w:t>
-            </w:r>
-            <w:r>
-              <w:rPr>
-                <w:rFonts w:hint="eastAsia"/>
-              </w:rPr>
-              <w:t>距离图像只提供了</w:t>
-            </w:r>
-            <w:r>
-              <w:rPr>
-                <w:rFonts w:hint="eastAsia"/>
-              </w:rPr>
-              <w:t>部分</w:t>
-            </w:r>
-            <w:r>
-              <w:t>的</w:t>
-            </w:r>
-            <w:r>
-              <w:rPr>
-                <w:rFonts w:hint="eastAsia"/>
-              </w:rPr>
-              <w:t>信息，</w:t>
-            </w:r>
-            <w:r>
-              <w:rPr>
-                <w:rFonts w:hint="eastAsia"/>
-              </w:rPr>
-              <w:t>还是没有人知道这个对象</w:t>
-            </w:r>
-            <w:r>
-              <w:rPr>
-                <w:rFonts w:hint="eastAsia"/>
-              </w:rPr>
-              <w:t>的另一面</w:t>
-            </w:r>
-            <w:r>
-              <w:rPr>
-                <w:rFonts w:hint="eastAsia"/>
-              </w:rPr>
-              <w:t>是什么样子的</w:t>
-            </w:r>
-            <w:r>
-              <w:rPr>
-                <w:rFonts w:hint="eastAsia"/>
-              </w:rPr>
-              <w:t>。如果</w:t>
-            </w:r>
-            <w:r>
-              <w:rPr>
-                <w:rFonts w:hint="eastAsia"/>
-              </w:rPr>
-              <w:t>可以运用单一深度相机来精确地推断出</w:t>
-            </w:r>
-            <w:r>
-              <w:rPr>
-                <w:rFonts w:hint="eastAsia"/>
-              </w:rPr>
-              <w:t>人的</w:t>
-            </w:r>
-            <w:r>
-              <w:t>骨架</w:t>
-            </w:r>
-            <w:r>
-              <w:rPr>
-                <w:rFonts w:hint="eastAsia"/>
-              </w:rPr>
-              <w:t>模型</w:t>
-            </w:r>
-            <w:r>
-              <w:rPr>
-                <w:rFonts w:hint="eastAsia"/>
-              </w:rPr>
-              <w:t>，</w:t>
-            </w:r>
-            <w:r>
-              <w:rPr>
-                <w:rFonts w:hint="eastAsia"/>
-              </w:rPr>
-              <w:t>则可以通过骨架模型</w:t>
-            </w:r>
-            <w:r>
-              <w:t>的</w:t>
-            </w:r>
-            <w:r>
-              <w:rPr>
-                <w:rFonts w:hint="eastAsia"/>
-              </w:rPr>
-              <w:t>信息</w:t>
-            </w:r>
-            <w:r>
-              <w:rPr>
-                <w:rFonts w:hint="eastAsia"/>
-              </w:rPr>
-              <w:t>来</w:t>
-            </w:r>
-            <w:r>
-              <w:rPr>
-                <w:rFonts w:hint="eastAsia"/>
-              </w:rPr>
-              <w:t>构造一种视图不变识别</w:t>
-            </w:r>
-            <w:r>
-              <w:rPr>
-                <w:rFonts w:hint="eastAsia"/>
-              </w:rPr>
-              <w:t>的</w:t>
-            </w:r>
-            <w:r>
-              <w:rPr>
-                <w:rFonts w:hint="eastAsia"/>
-              </w:rPr>
-              <w:t>算法。第三个挑战是放缩</w:t>
-            </w:r>
-            <w:r>
-              <w:t>上的</w:t>
-            </w:r>
-            <w:r>
-              <w:rPr>
-                <w:rFonts w:hint="eastAsia"/>
-              </w:rPr>
-              <w:t>差异，</w:t>
-            </w:r>
-            <w:r>
-              <w:rPr>
-                <w:rFonts w:hint="eastAsia"/>
-              </w:rPr>
-              <w:t>因为人离</w:t>
-            </w:r>
-            <w:r>
-              <w:t>相机的距离</w:t>
-            </w:r>
-            <w:r>
-              <w:rPr>
-                <w:rFonts w:hint="eastAsia"/>
-              </w:rPr>
-              <w:t>的</w:t>
-            </w:r>
-            <w:r>
-              <w:t>不同会影响</w:t>
-            </w:r>
-            <w:r>
-              <w:rPr>
-                <w:rFonts w:hint="eastAsia"/>
-              </w:rPr>
-              <w:t>主体</w:t>
-            </w:r>
-            <w:r>
-              <w:t>的大小从而</w:t>
-            </w:r>
-            <w:r>
-              <w:rPr>
-                <w:rFonts w:hint="eastAsia"/>
-              </w:rPr>
-              <w:t>影响</w:t>
-            </w:r>
-            <w:r>
-              <w:rPr>
-                <w:rFonts w:hint="eastAsia"/>
-              </w:rPr>
-              <w:t>运动</w:t>
-            </w:r>
-            <w:r>
-              <w:t>的</w:t>
-            </w:r>
-            <w:r>
-              <w:rPr>
-                <w:rFonts w:hint="eastAsia"/>
-              </w:rPr>
-              <w:t>识别</w:t>
-            </w:r>
-            <w:r>
-              <w:rPr>
-                <w:rFonts w:hint="eastAsia"/>
-              </w:rPr>
-              <w:t>。</w:t>
-            </w:r>
-            <w:r>
-              <w:rPr>
-                <w:rFonts w:hint="eastAsia"/>
-              </w:rPr>
-              <w:t>而</w:t>
-            </w:r>
-            <w:r>
-              <w:rPr>
-                <w:rFonts w:hint="eastAsia"/>
-              </w:rPr>
-              <w:t>在</w:t>
-            </w:r>
-            <w:r>
-              <w:rPr>
-                <w:rFonts w:hint="eastAsia"/>
-              </w:rPr>
-              <w:t xml:space="preserve"> RGB </w:t>
-            </w:r>
-            <w:r>
-              <w:rPr>
-                <w:rFonts w:hint="eastAsia"/>
-              </w:rPr>
-              <w:t>视频中，这可以通过在多个尺度</w:t>
-            </w:r>
-            <w:r>
-              <w:rPr>
-                <w:rFonts w:hint="eastAsia"/>
-              </w:rPr>
-              <w:t>下</w:t>
-            </w:r>
-            <w:r>
-              <w:t>的</w:t>
-            </w:r>
-            <w:r>
-              <w:rPr>
-                <w:rFonts w:hint="eastAsia"/>
-              </w:rPr>
-              <w:t>[</w:t>
-            </w:r>
-            <w:r>
-              <w:t>7</w:t>
-            </w:r>
-            <w:r>
-              <w:rPr>
-                <w:rFonts w:hint="eastAsia"/>
-              </w:rPr>
-              <w:t xml:space="preserve">] </w:t>
-            </w:r>
-            <w:r>
-              <w:rPr>
-                <w:rFonts w:hint="eastAsia"/>
-              </w:rPr>
-              <w:t>特征提取解决了。</w:t>
-            </w:r>
-            <w:r>
-              <w:rPr>
-                <w:rFonts w:hint="eastAsia"/>
-              </w:rPr>
-              <w:t>而</w:t>
-            </w:r>
-            <w:r>
-              <w:rPr>
-                <w:rFonts w:hint="eastAsia"/>
-              </w:rPr>
-              <w:t>在深度视频中，这可以很容易调整，因为真正的主体</w:t>
-            </w:r>
-            <w:r>
-              <w:rPr>
-                <w:rFonts w:hint="eastAsia"/>
-              </w:rPr>
-              <w:t>的</w:t>
-            </w:r>
-            <w:r>
-              <w:rPr>
-                <w:rFonts w:hint="eastAsia"/>
-              </w:rPr>
-              <w:t xml:space="preserve"> 3D </w:t>
-            </w:r>
-            <w:r>
-              <w:rPr>
-                <w:rFonts w:hint="eastAsia"/>
-              </w:rPr>
-              <w:t>尺寸</w:t>
-            </w:r>
-            <w:r>
-              <w:rPr>
-                <w:rFonts w:hint="eastAsia"/>
-              </w:rPr>
-              <w:t>直接</w:t>
-            </w:r>
-            <w:r>
-              <w:rPr>
-                <w:rFonts w:hint="eastAsia"/>
-              </w:rPr>
-              <w:t>是已知</w:t>
-            </w:r>
-            <w:r>
-              <w:rPr>
-                <w:rFonts w:hint="eastAsia"/>
-              </w:rPr>
-              <w:t>的</w:t>
-            </w:r>
-            <w:r>
-              <w:rPr>
-                <w:rFonts w:hint="eastAsia"/>
-              </w:rPr>
-              <w:t>。第四个挑战是内部类变异性</w:t>
-            </w:r>
-            <w:proofErr w:type="gramStart"/>
-            <w:r>
-              <w:rPr>
-                <w:rFonts w:hint="eastAsia"/>
-              </w:rPr>
-              <w:t>和类间相似性</w:t>
-            </w:r>
-            <w:proofErr w:type="gramEnd"/>
-            <w:r>
-              <w:rPr>
-                <w:rFonts w:hint="eastAsia"/>
-              </w:rPr>
-              <w:t xml:space="preserve"> [</w:t>
             </w:r>
             <w:r>
               <w:t>8</w:t>
@@ -3237,8 +3296,6 @@
               </w:rPr>
               <w:t>中的根本障碍。其中主要的困难，尤其是在模式分类的应用中，就是</w:t>
             </w:r>
-            <w:bookmarkStart w:id="0" w:name="_GoBack"/>
-            <w:bookmarkEnd w:id="0"/>
             <w:r>
               <w:rPr>
                 <w:rFonts w:hint="eastAsia"/>
@@ -3249,21 +3306,7 @@
               <w:rPr>
                 <w:rFonts w:hint="eastAsia"/>
               </w:rPr>
-              <w:t>学习的难度会随着数据维度的线性增长，发生</w:t>
-            </w:r>
-            <w:proofErr w:type="gramStart"/>
-            <w:r>
-              <w:rPr>
-                <w:rFonts w:hint="eastAsia"/>
-              </w:rPr>
-              <w:t>指数级</w:t>
-            </w:r>
-            <w:proofErr w:type="gramEnd"/>
-            <w:r>
-              <w:rPr>
-                <w:rFonts w:hint="eastAsia"/>
-              </w:rPr>
-              <w:t>的增长</w:t>
+              <w:t>学习的难度会随着数据维度的线性增长，发生指数级的增长</w:t>
             </w:r>
             <w:r>
               <w:rPr>
@@ -3549,21 +3592,28 @@
               <w:rPr>
                 <w:rFonts w:hint="eastAsia"/>
               </w:rPr>
-              <w:t>深度学习方法，它能够成功地用一种鲁棒的方式训练</w:t>
-            </w:r>
-            <w:proofErr w:type="gramStart"/>
-            <w:r>
-              <w:rPr>
-                <w:rFonts w:hint="eastAsia"/>
-              </w:rPr>
-              <w:t>出网络</w:t>
-            </w:r>
-            <w:proofErr w:type="gramEnd"/>
-            <w:r>
-              <w:rPr>
-                <w:rFonts w:hint="eastAsia"/>
-              </w:rPr>
-              <w:t>中多层。</w:t>
+              <w:t>深度学习方法，它能够成功地用一种鲁棒的方式训练出多层</w:t>
+            </w:r>
+            <w:r>
+              <w:rPr>
+                <w:rFonts w:hint="eastAsia"/>
+              </w:rPr>
+              <w:t>的</w:t>
+            </w:r>
+            <w:r>
+              <w:t>神经</w:t>
+            </w:r>
+            <w:r>
+              <w:rPr>
+                <w:rFonts w:hint="eastAsia"/>
+              </w:rPr>
+              <w:t>网络</w:t>
+            </w:r>
+            <w:r>
+              <w:rPr>
+                <w:rFonts w:hint="eastAsia"/>
+              </w:rPr>
+              <w:t>。</w:t>
             </w:r>
             <w:r>
               <w:rPr>
@@ -3641,13 +3691,23 @@
               <w:t>了</w:t>
             </w:r>
             <w:r>
-              <w:t>多个特征</w:t>
-            </w:r>
-            <w:proofErr w:type="gramStart"/>
-            <w:r>
-              <w:t>图之后</w:t>
-            </w:r>
-            <w:proofErr w:type="gramEnd"/>
+              <w:t>多个特征图之后</w:t>
+            </w:r>
+            <w:r>
+              <w:rPr>
+                <w:rFonts w:hint="eastAsia"/>
+              </w:rPr>
+              <w:t>，</w:t>
+            </w:r>
+            <w:r>
+              <w:t>对它</w:t>
+            </w:r>
+            <w:r>
+              <w:rPr>
+                <w:rFonts w:hint="eastAsia"/>
+              </w:rPr>
+              <w:t>们</w:t>
+            </w:r>
             <w:r>
               <w:t>进行</w:t>
             </w:r>
@@ -3670,19 +3730,26 @@
               <w:t>池化</w:t>
             </w:r>
             <w:r>
-              <w:t>）来</w:t>
-            </w:r>
-            <w:proofErr w:type="gramStart"/>
-            <w:r>
-              <w:t>降</w:t>
-            </w:r>
-            <w:r>
-              <w:rPr>
-                <w:rFonts w:hint="eastAsia"/>
-              </w:rPr>
-              <w:t>维最后</w:t>
-            </w:r>
-            <w:proofErr w:type="gramEnd"/>
+              <w:t>）来降</w:t>
+            </w:r>
+            <w:r>
+              <w:rPr>
+                <w:rFonts w:hint="eastAsia"/>
+              </w:rPr>
+              <w:t>维</w:t>
+            </w:r>
+            <w:r>
+              <w:rPr>
+                <w:rFonts w:hint="eastAsia"/>
+              </w:rPr>
+              <w:t>，</w:t>
+            </w:r>
+            <w:r>
+              <w:rPr>
+                <w:rFonts w:hint="eastAsia"/>
+              </w:rPr>
+              <w:t>最后</w:t>
+            </w:r>
             <w:r>
               <w:t>通过一个</w:t>
             </w:r>
@@ -3928,21 +3995,13 @@
               <w:rPr>
                 <w:rFonts w:hint="eastAsia"/>
               </w:rPr>
-              <w:t>值），同时</w:t>
-            </w:r>
-            <w:proofErr w:type="gramStart"/>
-            <w:r>
-              <w:rPr>
-                <w:rFonts w:hint="eastAsia"/>
-              </w:rPr>
-              <w:t>假设全</w:t>
-            </w:r>
-            <w:proofErr w:type="gramEnd"/>
-            <w:r>
-              <w:rPr>
-                <w:rFonts w:hint="eastAsia"/>
-              </w:rPr>
-              <w:t>概率分布</w:t>
+              <w:t>值），同时假设全概率分布</w:t>
+            </w:r>
+            <w:r>
+              <w:rPr>
+                <w:rFonts w:hint="eastAsia"/>
+              </w:rPr>
+              <w:t xml:space="preserve"> </w:t>
             </w:r>
             <w:r>
               <w:rPr>
@@ -3951,6 +4010,9 @@
               <w:t>p(v, h)</w:t>
             </w:r>
             <w:r>
+              <w:t xml:space="preserve"> </w:t>
+            </w:r>
+            <w:r>
               <w:rPr>
                 <w:rFonts w:hint="eastAsia"/>
               </w:rPr>
@@ -3996,21 +4058,22 @@
               <w:rPr>
                 <w:rFonts w:hint="eastAsia"/>
               </w:rPr>
-              <w:t>p(</w:t>
-            </w:r>
-            <w:proofErr w:type="spellStart"/>
-            <w:r>
-              <w:rPr>
-                <w:rFonts w:hint="eastAsia"/>
-              </w:rPr>
-              <w:t>h|v</w:t>
-            </w:r>
-            <w:proofErr w:type="spellEnd"/>
-            <w:r>
-              <w:rPr>
-                <w:rFonts w:hint="eastAsia"/>
-              </w:rPr>
-              <w:t xml:space="preserve">) </w:t>
+              <w:t xml:space="preserve"> </w:t>
+            </w:r>
+            <w:r>
+              <w:rPr>
+                <w:rFonts w:hint="eastAsia"/>
+              </w:rPr>
+              <w:t>p(h|v)</w:t>
+            </w:r>
+            <w:r>
+              <w:t xml:space="preserve"> </w:t>
+            </w:r>
+            <w:r>
+              <w:rPr>
+                <w:rFonts w:hint="eastAsia"/>
+              </w:rPr>
+              <w:t xml:space="preserve"> </w:t>
             </w:r>
             <w:r>
               <w:rPr>
@@ -4046,41 +4109,22 @@
               <w:rPr>
                 <w:rFonts w:hint="eastAsia"/>
               </w:rPr>
-              <w:t>p(</w:t>
-            </w:r>
-            <w:proofErr w:type="spellStart"/>
-            <w:r>
-              <w:rPr>
-                <w:rFonts w:hint="eastAsia"/>
-              </w:rPr>
-              <w:t>v|h</w:t>
-            </w:r>
-            <w:proofErr w:type="spellEnd"/>
-            <w:r>
-              <w:rPr>
-                <w:rFonts w:hint="eastAsia"/>
-              </w:rPr>
-              <w:t xml:space="preserve">) </w:t>
-            </w:r>
-            <w:r>
-              <w:rPr>
-                <w:rFonts w:hint="eastAsia"/>
-              </w:rPr>
-              <w:t>又能得到可视层，通过调整参数，我们就是要使得从隐藏</w:t>
-            </w:r>
-            <w:proofErr w:type="gramStart"/>
-            <w:r>
-              <w:rPr>
-                <w:rFonts w:hint="eastAsia"/>
-              </w:rPr>
-              <w:t>层得到</w:t>
-            </w:r>
-            <w:proofErr w:type="gramEnd"/>
-            <w:r>
-              <w:rPr>
-                <w:rFonts w:hint="eastAsia"/>
-              </w:rPr>
-              <w:t>的可视层</w:t>
+              <w:t>p(v|h)</w:t>
+            </w:r>
+            <w:r>
+              <w:t xml:space="preserve"> </w:t>
+            </w:r>
+            <w:r>
+              <w:rPr>
+                <w:rFonts w:hint="eastAsia"/>
+              </w:rPr>
+              <w:t xml:space="preserve"> </w:t>
+            </w:r>
+            <w:r>
+              <w:rPr>
+                <w:rFonts w:hint="eastAsia"/>
+              </w:rPr>
+              <w:t>又能得到可视层，通过调整参数，我们就是要使得从隐藏层得到的可视层</w:t>
             </w:r>
             <w:r>
               <w:rPr>
@@ -4104,21 +4148,7 @@
               <w:rPr>
                 <w:rFonts w:hint="eastAsia"/>
               </w:rPr>
-              <w:t>如果一样，那么得到的隐藏</w:t>
-            </w:r>
-            <w:proofErr w:type="gramStart"/>
-            <w:r>
-              <w:rPr>
-                <w:rFonts w:hint="eastAsia"/>
-              </w:rPr>
-              <w:t>层就是可视层另外</w:t>
-            </w:r>
-            <w:proofErr w:type="gramEnd"/>
-            <w:r>
-              <w:rPr>
-                <w:rFonts w:hint="eastAsia"/>
-              </w:rPr>
-              <w:t>一种表达，因此隐藏层可以作为可视层输入数据的特征</w:t>
+              <w:t>如果一样，那么得到的隐藏层就是可视层另外一种表达，因此隐藏层可以作为可视层输入数据的特征</w:t>
             </w:r>
             <w:r>
               <w:rPr>
@@ -4271,50 +4301,47 @@
               <w:rPr>
                 <w:szCs w:val="21"/>
               </w:rPr>
-              <w:t xml:space="preserve">] V. </w:t>
-            </w:r>
-            <w:proofErr w:type="spellStart"/>
-            <w:r>
+              <w:t>] V. Argyriou, M. Petrou, S. Barsky, Photometric stereo with an arbitrary number of illuminants, CVIU, 114 (2010), pp. 887–900</w:t>
+            </w:r>
+          </w:p>
+          <w:p>
+            <w:pPr>
               <w:rPr>
                 <w:szCs w:val="21"/>
               </w:rPr>
-              <w:t>Argyriou</w:t>
-            </w:r>
-            <w:proofErr w:type="spellEnd"/>
-            <w:r>
+            </w:pPr>
+          </w:p>
+          <w:p>
+            <w:pPr>
               <w:rPr>
                 <w:szCs w:val="21"/>
               </w:rPr>
-              <w:t xml:space="preserve">, M. </w:t>
-            </w:r>
-            <w:proofErr w:type="spellStart"/>
+            </w:pPr>
             <w:r>
               <w:rPr>
                 <w:szCs w:val="21"/>
               </w:rPr>
-              <w:t>Petrou</w:t>
-            </w:r>
-            <w:proofErr w:type="spellEnd"/>
+              <w:t>[</w:t>
+            </w:r>
             <w:r>
               <w:rPr>
                 <w:szCs w:val="21"/>
               </w:rPr>
-              <w:t xml:space="preserve">, S. </w:t>
-            </w:r>
-            <w:proofErr w:type="spellStart"/>
+              <w:t>2</w:t>
+            </w:r>
             <w:r>
               <w:rPr>
                 <w:szCs w:val="21"/>
               </w:rPr>
-              <w:t>Barsky</w:t>
-            </w:r>
-            <w:proofErr w:type="spellEnd"/>
-            <w:r>
+              <w:t>] D. Weinland, M. Özuysal, P. Fua, Making action recognition robust to occlusions and viewpoint changes, ECCV. Springer (2010), pp. 635–648</w:t>
+            </w:r>
+          </w:p>
+          <w:p>
+            <w:pPr>
               <w:rPr>
                 <w:szCs w:val="21"/>
               </w:rPr>
-              <w:t>, Photometric stereo with an arbitrary number of illuminants, CVIU, 114 (2010), pp. 887–900</w:t>
-            </w:r>
+            </w:pPr>
           </w:p>
           <w:p>
             <w:pPr>
@@ -4322,73 +4349,95 @@
                 <w:szCs w:val="21"/>
               </w:rPr>
             </w:pPr>
-          </w:p>
-          <w:p>
-            <w:pPr>
+            <w:r>
               <w:rPr>
                 <w:szCs w:val="21"/>
               </w:rPr>
-            </w:pPr>
+              <w:t>[</w:t>
+            </w:r>
             <w:r>
               <w:rPr>
                 <w:szCs w:val="21"/>
               </w:rPr>
+              <w:t>3</w:t>
+            </w:r>
+            <w:r>
+              <w:rPr>
+                <w:szCs w:val="21"/>
+              </w:rPr>
+              <w:t>] L.C. Chen, J.W. Hsieh, C.H. Chuang, C.Y. Huang, D.Y. Chen, Occluded human action analysis using dynamic manifold model, ICPR, IEEE (2012), pp. 1245–1248</w:t>
+            </w:r>
+          </w:p>
+          <w:p>
+            <w:pPr>
+              <w:rPr>
+                <w:szCs w:val="21"/>
+              </w:rPr>
+            </w:pPr>
+          </w:p>
+          <w:p>
+            <w:pPr>
+              <w:rPr>
+                <w:szCs w:val="21"/>
+              </w:rPr>
+            </w:pPr>
+            <w:r>
+              <w:rPr>
+                <w:szCs w:val="21"/>
+              </w:rPr>
               <w:t>[</w:t>
             </w:r>
             <w:r>
               <w:rPr>
                 <w:szCs w:val="21"/>
               </w:rPr>
-              <w:t>2</w:t>
+              <w:t>4</w:t>
             </w:r>
             <w:r>
               <w:rPr>
                 <w:szCs w:val="21"/>
               </w:rPr>
-              <w:t xml:space="preserve">] D. </w:t>
-            </w:r>
-            <w:proofErr w:type="spellStart"/>
-            <w:r>
+              <w:t>] M.B. Holte, T.B. Moeslund, N., Nikolaidis, I. Pitas, 3d human action recognition for multi-view camera systems, in: 3DIMPVT, 2011, pp. 342–349</w:t>
+            </w:r>
+          </w:p>
+          <w:p>
+            <w:pPr>
               <w:rPr>
                 <w:szCs w:val="21"/>
               </w:rPr>
-              <w:t>Weinland</w:t>
-            </w:r>
-            <w:proofErr w:type="spellEnd"/>
-            <w:r>
+            </w:pPr>
+          </w:p>
+          <w:p>
+            <w:pPr>
               <w:rPr>
                 <w:szCs w:val="21"/>
               </w:rPr>
-              <w:t xml:space="preserve">, M. </w:t>
-            </w:r>
-            <w:proofErr w:type="spellStart"/>
+            </w:pPr>
             <w:r>
               <w:rPr>
                 <w:szCs w:val="21"/>
               </w:rPr>
-              <w:t>Özuysal</w:t>
-            </w:r>
-            <w:proofErr w:type="spellEnd"/>
+              <w:t>[</w:t>
+            </w:r>
             <w:r>
               <w:rPr>
                 <w:szCs w:val="21"/>
               </w:rPr>
-              <w:t xml:space="preserve">, P. </w:t>
-            </w:r>
-            <w:proofErr w:type="spellStart"/>
+              <w:t>5</w:t>
+            </w:r>
             <w:r>
               <w:rPr>
                 <w:szCs w:val="21"/>
               </w:rPr>
-              <w:t>Fua</w:t>
-            </w:r>
-            <w:proofErr w:type="spellEnd"/>
-            <w:r>
+              <w:t>] D. Weinland, E. Boyer, R. Ronfard, Action recognition from arbitrary views using 3d exemplars, ICCV, IEEE (2007), pp. 1–7</w:t>
+            </w:r>
+          </w:p>
+          <w:p>
+            <w:pPr>
               <w:rPr>
                 <w:szCs w:val="21"/>
               </w:rPr>
-              <w:t>, Making action recognition robust to occlusions and viewpoint changes, ECCV. Springer (2010), pp. 635–648</w:t>
-            </w:r>
+            </w:pPr>
           </w:p>
           <w:p>
             <w:pPr>
@@ -4396,30 +4445,55 @@
                 <w:szCs w:val="21"/>
               </w:rPr>
             </w:pPr>
-          </w:p>
-          <w:p>
-            <w:pPr>
+            <w:r>
               <w:rPr>
                 <w:szCs w:val="21"/>
               </w:rPr>
-            </w:pPr>
+              <w:t>[</w:t>
+            </w:r>
             <w:r>
               <w:rPr>
                 <w:szCs w:val="21"/>
               </w:rPr>
+              <w:t>6</w:t>
+            </w:r>
+            <w:r>
+              <w:rPr>
+                <w:szCs w:val="21"/>
+              </w:rPr>
+              <w:t>] M.C. Roh, H.K. Shin, S.W. Lee, View-independent human action recognition with volume motion template on single stereo camera, Pattern Recognit. Lett., 31 (2010), pp. 639–647</w:t>
+            </w:r>
+          </w:p>
+          <w:p>
+            <w:pPr>
+              <w:rPr>
+                <w:szCs w:val="21"/>
+              </w:rPr>
+            </w:pPr>
+          </w:p>
+          <w:p>
+            <w:pPr>
+              <w:rPr>
+                <w:szCs w:val="21"/>
+              </w:rPr>
+            </w:pPr>
+            <w:r>
+              <w:rPr>
+                <w:szCs w:val="21"/>
+              </w:rPr>
               <w:t>[</w:t>
             </w:r>
             <w:r>
               <w:rPr>
                 <w:szCs w:val="21"/>
               </w:rPr>
-              <w:t>3</w:t>
+              <w:t>7</w:t>
             </w:r>
             <w:r>
               <w:rPr>
                 <w:szCs w:val="21"/>
               </w:rPr>
-              <w:t>] L.C. Chen, J.W. Hsieh, C.H. Chuang, C.Y. Huang, D.Y. Chen, Occluded human action analysis using dynamic manifold model, ICPR, IEEE (2012), pp. 1245–1248</w:t>
+              <w:t>] M.Y. Chen, A. Hauptmann, Mosift: Recognizing human actions in surveillance videos, 2009.</w:t>
             </w:r>
           </w:p>
           <w:p>
@@ -4445,512 +4519,130 @@
               <w:rPr>
                 <w:szCs w:val="21"/>
               </w:rPr>
-              <w:t>4</w:t>
+              <w:t>8</w:t>
             </w:r>
             <w:r>
               <w:rPr>
                 <w:szCs w:val="21"/>
               </w:rPr>
-              <w:t xml:space="preserve">] M.B. </w:t>
-            </w:r>
-            <w:proofErr w:type="spellStart"/>
-            <w:r>
+              <w:t>] R. Poppe, A survey on vision-based human action recognition, Image Vision Comput., 28 (2010), pp. 976–990</w:t>
+            </w:r>
+          </w:p>
+          <w:p>
+            <w:pPr>
               <w:rPr>
                 <w:szCs w:val="21"/>
               </w:rPr>
-              <w:t>Holte</w:t>
-            </w:r>
-            <w:proofErr w:type="spellEnd"/>
-            <w:r>
+            </w:pPr>
+          </w:p>
+          <w:p>
+            <w:r>
+              <w:rPr>
+                <w:rFonts w:hint="eastAsia"/>
+              </w:rPr>
+              <w:t>[</w:t>
+            </w:r>
+            <w:r>
+              <w:t>9</w:t>
+            </w:r>
+            <w:r>
+              <w:rPr>
+                <w:rFonts w:hint="eastAsia"/>
+              </w:rPr>
+              <w:t xml:space="preserve">] R. Bellman, Dynamic Programming. Princeton, NJ: Princeton Univ. Press, 1957. </w:t>
+            </w:r>
+          </w:p>
+          <w:p/>
+          <w:p>
+            <w:r>
+              <w:rPr>
+                <w:rFonts w:hint="eastAsia"/>
+              </w:rPr>
+              <w:t>[10</w:t>
+            </w:r>
+            <w:r>
+              <w:rPr>
+                <w:rFonts w:hint="eastAsia"/>
+              </w:rPr>
+              <w:t xml:space="preserve">] R. Duda, P. Hart, and D. Stork, Pattern Recognition, 2nd ed. New York: Wiley-Interscience, 2000. </w:t>
+            </w:r>
+          </w:p>
+          <w:p>
+            <w:pPr>
               <w:rPr>
                 <w:szCs w:val="21"/>
               </w:rPr>
-              <w:t xml:space="preserve">, T.B. </w:t>
-            </w:r>
-            <w:proofErr w:type="spellStart"/>
-            <w:r>
-              <w:rPr>
-                <w:szCs w:val="21"/>
-              </w:rPr>
-              <w:t>Moeslund</w:t>
-            </w:r>
-            <w:proofErr w:type="spellEnd"/>
-            <w:r>
-              <w:rPr>
-                <w:szCs w:val="21"/>
-              </w:rPr>
-              <w:t xml:space="preserve">, N., </w:t>
-            </w:r>
-            <w:proofErr w:type="spellStart"/>
-            <w:r>
-              <w:rPr>
-                <w:szCs w:val="21"/>
-              </w:rPr>
-              <w:t>Nikolaidis</w:t>
-            </w:r>
-            <w:proofErr w:type="spellEnd"/>
-            <w:r>
-              <w:rPr>
-                <w:szCs w:val="21"/>
-              </w:rPr>
-              <w:t>, I. Pitas, 3d human action recognition for multi-view camera systems, in: 3DIMPVT, 2011, pp. 342–349</w:t>
-            </w:r>
-          </w:p>
-          <w:p>
-            <w:pPr>
-              <w:rPr>
-                <w:szCs w:val="21"/>
-              </w:rPr>
-            </w:pPr>
-          </w:p>
-          <w:p>
-            <w:pPr>
-              <w:rPr>
-                <w:szCs w:val="21"/>
-              </w:rPr>
-            </w:pPr>
-            <w:r>
-              <w:rPr>
-                <w:szCs w:val="21"/>
+            </w:pPr>
+          </w:p>
+          <w:p>
+            <w:r>
+              <w:rPr>
+                <w:rFonts w:hint="eastAsia"/>
               </w:rPr>
               <w:t>[</w:t>
             </w:r>
             <w:r>
-              <w:rPr>
-                <w:szCs w:val="21"/>
-              </w:rPr>
-              <w:t>5</w:t>
-            </w:r>
-            <w:r>
-              <w:rPr>
-                <w:szCs w:val="21"/>
-              </w:rPr>
-              <w:t xml:space="preserve">] D. </w:t>
-            </w:r>
-            <w:proofErr w:type="spellStart"/>
-            <w:r>
-              <w:rPr>
-                <w:szCs w:val="21"/>
-              </w:rPr>
-              <w:t>Weinland</w:t>
-            </w:r>
-            <w:proofErr w:type="spellEnd"/>
-            <w:r>
-              <w:rPr>
-                <w:szCs w:val="21"/>
-              </w:rPr>
-              <w:t xml:space="preserve">, E. Boyer, R. </w:t>
-            </w:r>
-            <w:proofErr w:type="spellStart"/>
-            <w:r>
-              <w:rPr>
-                <w:szCs w:val="21"/>
-              </w:rPr>
-              <w:t>Ronfard</w:t>
-            </w:r>
-            <w:proofErr w:type="spellEnd"/>
-            <w:r>
-              <w:rPr>
-                <w:szCs w:val="21"/>
-              </w:rPr>
-              <w:t>, Action recognition from arbitrary views using 3d exemplars, ICCV, IEEE (2007), pp. 1–7</w:t>
-            </w:r>
-          </w:p>
-          <w:p>
-            <w:pPr>
-              <w:rPr>
-                <w:szCs w:val="21"/>
-              </w:rPr>
-            </w:pPr>
-          </w:p>
-          <w:p>
-            <w:pPr>
-              <w:rPr>
-                <w:szCs w:val="21"/>
-              </w:rPr>
-            </w:pPr>
-            <w:r>
-              <w:rPr>
-                <w:szCs w:val="21"/>
+              <w:t>11</w:t>
+            </w:r>
+            <w:r>
+              <w:rPr>
+                <w:rFonts w:hint="eastAsia"/>
+              </w:rPr>
+              <w:t xml:space="preserve">] Y. LeCun, L. Bottou, Y. Bengio, and P. Haffner, </w:t>
+            </w:r>
+            <w:r>
+              <w:rPr>
+                <w:rFonts w:hint="eastAsia"/>
+              </w:rPr>
+              <w:t>“</w:t>
+            </w:r>
+            <w:r>
+              <w:rPr>
+                <w:rFonts w:hint="eastAsia"/>
+              </w:rPr>
+              <w:t>Gradient-based learning applied to document recognition,</w:t>
+            </w:r>
+            <w:r>
+              <w:rPr>
+                <w:rFonts w:hint="eastAsia"/>
+              </w:rPr>
+              <w:t>”</w:t>
+            </w:r>
+            <w:r>
+              <w:rPr>
+                <w:rFonts w:hint="eastAsia"/>
+              </w:rPr>
+              <w:t xml:space="preserve"> Proc. IEEE, vol. 86, no. 11, pp. 2278</w:t>
+            </w:r>
+            <w:r>
+              <w:rPr>
+                <w:rFonts w:hint="eastAsia"/>
+              </w:rPr>
+              <w:t>–</w:t>
+            </w:r>
+            <w:r>
+              <w:rPr>
+                <w:rFonts w:hint="eastAsia"/>
+              </w:rPr>
+              <w:t>2324, 1998.</w:t>
+            </w:r>
+          </w:p>
+          <w:p/>
+          <w:p>
+            <w:r>
+              <w:rPr>
+                <w:rFonts w:hint="eastAsia"/>
               </w:rPr>
               <w:t>[</w:t>
             </w:r>
             <w:r>
-              <w:rPr>
-                <w:szCs w:val="21"/>
-              </w:rPr>
-              <w:t>6</w:t>
-            </w:r>
-            <w:r>
-              <w:rPr>
-                <w:szCs w:val="21"/>
-              </w:rPr>
-              <w:t xml:space="preserve">] M.C. </w:t>
-            </w:r>
-            <w:proofErr w:type="spellStart"/>
-            <w:r>
-              <w:rPr>
-                <w:szCs w:val="21"/>
-              </w:rPr>
-              <w:t>Roh</w:t>
-            </w:r>
-            <w:proofErr w:type="spellEnd"/>
-            <w:r>
-              <w:rPr>
-                <w:szCs w:val="21"/>
-              </w:rPr>
-              <w:t xml:space="preserve">, H.K. Shin, S.W. Lee, View-independent human action recognition with volume motion template on single stereo camera, Pattern </w:t>
-            </w:r>
-            <w:proofErr w:type="spellStart"/>
-            <w:r>
-              <w:rPr>
-                <w:szCs w:val="21"/>
-              </w:rPr>
-              <w:t>Recognit</w:t>
-            </w:r>
-            <w:proofErr w:type="spellEnd"/>
-            <w:r>
-              <w:rPr>
-                <w:szCs w:val="21"/>
-              </w:rPr>
-              <w:t xml:space="preserve">. </w:t>
-            </w:r>
-            <w:proofErr w:type="spellStart"/>
-            <w:r>
-              <w:rPr>
-                <w:szCs w:val="21"/>
-              </w:rPr>
-              <w:t>Lett</w:t>
-            </w:r>
-            <w:proofErr w:type="spellEnd"/>
-            <w:r>
-              <w:rPr>
-                <w:szCs w:val="21"/>
-              </w:rPr>
-              <w:t>., 31 (2010), pp. 639–647</w:t>
-            </w:r>
-          </w:p>
-          <w:p>
-            <w:pPr>
-              <w:rPr>
-                <w:szCs w:val="21"/>
-              </w:rPr>
-            </w:pPr>
-          </w:p>
-          <w:p>
-            <w:pPr>
-              <w:rPr>
-                <w:szCs w:val="21"/>
-              </w:rPr>
-            </w:pPr>
-            <w:r>
-              <w:rPr>
-                <w:szCs w:val="21"/>
-              </w:rPr>
-              <w:t>[</w:t>
-            </w:r>
-            <w:r>
-              <w:rPr>
-                <w:szCs w:val="21"/>
-              </w:rPr>
-              <w:t>7</w:t>
-            </w:r>
-            <w:r>
-              <w:rPr>
-                <w:szCs w:val="21"/>
-              </w:rPr>
-              <w:t xml:space="preserve">] M.Y. Chen, A. Hauptmann, </w:t>
-            </w:r>
-            <w:proofErr w:type="spellStart"/>
-            <w:proofErr w:type="gramStart"/>
-            <w:r>
-              <w:rPr>
-                <w:szCs w:val="21"/>
-              </w:rPr>
-              <w:t>Mosift</w:t>
-            </w:r>
-            <w:proofErr w:type="spellEnd"/>
-            <w:proofErr w:type="gramEnd"/>
-            <w:r>
-              <w:rPr>
-                <w:szCs w:val="21"/>
-              </w:rPr>
-              <w:t>: Recognizing human actions in surveillance videos, 2009.</w:t>
-            </w:r>
-          </w:p>
-          <w:p>
-            <w:pPr>
-              <w:rPr>
-                <w:szCs w:val="21"/>
-              </w:rPr>
-            </w:pPr>
-          </w:p>
-          <w:p>
-            <w:pPr>
-              <w:rPr>
-                <w:szCs w:val="21"/>
-              </w:rPr>
-            </w:pPr>
-            <w:r>
-              <w:rPr>
-                <w:szCs w:val="21"/>
-              </w:rPr>
-              <w:t>[</w:t>
-            </w:r>
-            <w:r>
-              <w:rPr>
-                <w:szCs w:val="21"/>
-              </w:rPr>
-              <w:t>8</w:t>
-            </w:r>
-            <w:r>
-              <w:rPr>
-                <w:szCs w:val="21"/>
-              </w:rPr>
-              <w:t xml:space="preserve">] R. </w:t>
-            </w:r>
-            <w:proofErr w:type="spellStart"/>
-            <w:r>
-              <w:rPr>
-                <w:szCs w:val="21"/>
-              </w:rPr>
-              <w:t>Poppe</w:t>
-            </w:r>
-            <w:proofErr w:type="spellEnd"/>
-            <w:r>
-              <w:rPr>
-                <w:szCs w:val="21"/>
-              </w:rPr>
-              <w:t xml:space="preserve">, A survey on vision-based human action recognition, Image Vision </w:t>
-            </w:r>
-            <w:proofErr w:type="spellStart"/>
-            <w:r>
-              <w:rPr>
-                <w:szCs w:val="21"/>
-              </w:rPr>
-              <w:t>Comput</w:t>
-            </w:r>
-            <w:proofErr w:type="spellEnd"/>
-            <w:r>
-              <w:rPr>
-                <w:szCs w:val="21"/>
-              </w:rPr>
-              <w:t>., 28 (2010), pp. 976–990</w:t>
-            </w:r>
-          </w:p>
-          <w:p>
-            <w:pPr>
-              <w:rPr>
-                <w:szCs w:val="21"/>
-              </w:rPr>
-            </w:pPr>
-          </w:p>
-          <w:p>
-            <w:r>
-              <w:rPr>
-                <w:rFonts w:hint="eastAsia"/>
-              </w:rPr>
-              <w:t>[</w:t>
-            </w:r>
-            <w:r>
-              <w:t>9</w:t>
-            </w:r>
-            <w:r>
-              <w:rPr>
-                <w:rFonts w:hint="eastAsia"/>
-              </w:rPr>
-              <w:t xml:space="preserve">] R. Bellman, Dynamic Programming. Princeton, NJ: Princeton Univ. Press, 1957. </w:t>
-            </w:r>
-          </w:p>
-          <w:p/>
-          <w:p>
-            <w:r>
-              <w:rPr>
-                <w:rFonts w:hint="eastAsia"/>
-              </w:rPr>
-              <w:t>[10</w:t>
-            </w:r>
-            <w:r>
-              <w:rPr>
-                <w:rFonts w:hint="eastAsia"/>
-              </w:rPr>
-              <w:t xml:space="preserve">] R. </w:t>
-            </w:r>
-            <w:proofErr w:type="spellStart"/>
-            <w:r>
-              <w:rPr>
-                <w:rFonts w:hint="eastAsia"/>
-              </w:rPr>
-              <w:t>Duda</w:t>
-            </w:r>
-            <w:proofErr w:type="spellEnd"/>
-            <w:r>
-              <w:rPr>
-                <w:rFonts w:hint="eastAsia"/>
-              </w:rPr>
-              <w:t>, P. Hart, and D. Stork, Pattern Recognition, 2nd ed. New York: Wiley-</w:t>
-            </w:r>
-            <w:proofErr w:type="spellStart"/>
-            <w:r>
-              <w:rPr>
-                <w:rFonts w:hint="eastAsia"/>
-              </w:rPr>
-              <w:t>Interscience</w:t>
-            </w:r>
-            <w:proofErr w:type="spellEnd"/>
-            <w:r>
-              <w:rPr>
-                <w:rFonts w:hint="eastAsia"/>
-              </w:rPr>
-              <w:t xml:space="preserve">, 2000. </w:t>
-            </w:r>
-          </w:p>
-          <w:p>
-            <w:pPr>
-              <w:rPr>
-                <w:szCs w:val="21"/>
-              </w:rPr>
-            </w:pPr>
-          </w:p>
-          <w:p>
-            <w:r>
-              <w:rPr>
-                <w:rFonts w:hint="eastAsia"/>
-              </w:rPr>
-              <w:t>[</w:t>
-            </w:r>
-            <w:r>
-              <w:t>11</w:t>
-            </w:r>
-            <w:r>
-              <w:rPr>
-                <w:rFonts w:hint="eastAsia"/>
-              </w:rPr>
-              <w:t xml:space="preserve">] Y. </w:t>
-            </w:r>
-            <w:proofErr w:type="spellStart"/>
-            <w:r>
-              <w:rPr>
-                <w:rFonts w:hint="eastAsia"/>
-              </w:rPr>
-              <w:t>LeCun</w:t>
-            </w:r>
-            <w:proofErr w:type="spellEnd"/>
-            <w:r>
-              <w:rPr>
-                <w:rFonts w:hint="eastAsia"/>
-              </w:rPr>
-              <w:t xml:space="preserve">, L. </w:t>
-            </w:r>
-            <w:proofErr w:type="spellStart"/>
-            <w:r>
-              <w:rPr>
-                <w:rFonts w:hint="eastAsia"/>
-              </w:rPr>
-              <w:t>Bottou</w:t>
-            </w:r>
-            <w:proofErr w:type="spellEnd"/>
-            <w:r>
-              <w:rPr>
-                <w:rFonts w:hint="eastAsia"/>
-              </w:rPr>
-              <w:t xml:space="preserve">, Y. </w:t>
-            </w:r>
-            <w:proofErr w:type="spellStart"/>
-            <w:r>
-              <w:rPr>
-                <w:rFonts w:hint="eastAsia"/>
-              </w:rPr>
-              <w:t>Bengio</w:t>
-            </w:r>
-            <w:proofErr w:type="spellEnd"/>
-            <w:r>
-              <w:rPr>
-                <w:rFonts w:hint="eastAsia"/>
-              </w:rPr>
-              <w:t xml:space="preserve">, and P. </w:t>
-            </w:r>
-            <w:proofErr w:type="spellStart"/>
-            <w:r>
-              <w:rPr>
-                <w:rFonts w:hint="eastAsia"/>
-              </w:rPr>
-              <w:t>Haffner</w:t>
-            </w:r>
-            <w:proofErr w:type="spellEnd"/>
-            <w:r>
-              <w:rPr>
-                <w:rFonts w:hint="eastAsia"/>
-              </w:rPr>
-              <w:t xml:space="preserve">, </w:t>
-            </w:r>
-            <w:r>
-              <w:rPr>
-                <w:rFonts w:hint="eastAsia"/>
-              </w:rPr>
-              <w:t>“</w:t>
-            </w:r>
-            <w:r>
-              <w:rPr>
-                <w:rFonts w:hint="eastAsia"/>
-              </w:rPr>
-              <w:t>Gradient-based learning applied to document recognition,</w:t>
-            </w:r>
-            <w:r>
-              <w:rPr>
-                <w:rFonts w:hint="eastAsia"/>
-              </w:rPr>
-              <w:t>”</w:t>
-            </w:r>
-            <w:r>
-              <w:rPr>
-                <w:rFonts w:hint="eastAsia"/>
-              </w:rPr>
-              <w:t xml:space="preserve"> Proc. IEEE, vol. 86, no. 11, pp. 2278</w:t>
-            </w:r>
-            <w:r>
-              <w:rPr>
-                <w:rFonts w:hint="eastAsia"/>
-              </w:rPr>
-              <w:t>–</w:t>
-            </w:r>
-            <w:r>
-              <w:rPr>
-                <w:rFonts w:hint="eastAsia"/>
-              </w:rPr>
-              <w:t>2324, 1998.</w:t>
-            </w:r>
-          </w:p>
-          <w:p/>
-          <w:p>
-            <w:r>
-              <w:rPr>
-                <w:rFonts w:hint="eastAsia"/>
-              </w:rPr>
-              <w:t>[</w:t>
-            </w:r>
-            <w:r>
               <w:t>12</w:t>
             </w:r>
             <w:r>
               <w:rPr>
                 <w:rFonts w:hint="eastAsia"/>
               </w:rPr>
-              <w:t xml:space="preserve">] F.-J. Huang and Y. </w:t>
-            </w:r>
-            <w:proofErr w:type="spellStart"/>
-            <w:r>
-              <w:rPr>
-                <w:rFonts w:hint="eastAsia"/>
-              </w:rPr>
-              <w:t>LeCun</w:t>
-            </w:r>
-            <w:proofErr w:type="spellEnd"/>
-            <w:r>
-              <w:rPr>
-                <w:rFonts w:hint="eastAsia"/>
-              </w:rPr>
-              <w:t xml:space="preserve">, </w:t>
+              <w:t xml:space="preserve">] F.-J. Huang and Y. LeCun, </w:t>
             </w:r>
             <w:r>
               <w:rPr>
@@ -6035,9 +5727,6 @@
     <w:p>
       <w:pPr>
         <w:pStyle w:val="ab"/>
-        <w:rPr>
-          <w:rFonts w:hint="eastAsia"/>
-        </w:rPr>
       </w:pPr>
     </w:p>
   </w:endnote>
@@ -7360,8 +7049,8 @@
   <w:abstractNum w:abstractNumId="14">
     <w:nsid w:val="6D3C575B"/>
     <w:multiLevelType w:val="hybridMultilevel"/>
-    <w:tmpl w:val="24124CCE"/>
-    <w:lvl w:ilvl="0" w:tplc="BA62F2A2">
+    <w:tmpl w:val="B46052E6"/>
+    <w:lvl w:ilvl="0" w:tplc="CC101EE8">
       <w:start w:val="1"/>
       <w:numFmt w:val="decimal"/>
       <w:pStyle w:val="9"/>
@@ -7371,7 +7060,61 @@
         <w:ind w:left="420" w:hanging="420"/>
       </w:pPr>
       <w:rPr>
-        <w:rFonts w:hint="eastAsia"/>
+        <w:rFonts w:ascii="Times New Roman" w:hAnsi="Times New Roman" w:cs="Times New Roman"/>
+        <w:b w:val="0"/>
+        <w:bCs w:val="0"/>
+        <w:i w:val="0"/>
+        <w:iCs w:val="0"/>
+        <w:caps w:val="0"/>
+        <w:smallCaps w:val="0"/>
+        <w:strike w:val="0"/>
+        <w:dstrike w:val="0"/>
+        <w:outline w:val="0"/>
+        <w:shadow w:val="0"/>
+        <w:emboss w:val="0"/>
+        <w:imprint w:val="0"/>
+        <w:noProof w:val="0"/>
+        <w:snapToGrid w:val="0"/>
+        <w:vanish w:val="0"/>
+        <w:color w:val="000000"/>
+        <w:spacing w:val="0"/>
+        <w:w w:val="0"/>
+        <w:kern w:val="0"/>
+        <w:position w:val="0"/>
+        <w:sz w:val="0"/>
+        <w:szCs w:val="0"/>
+        <w:u w:val="none" w:color="000000"/>
+        <w:effect w:val="none"/>
+        <w:bdr w:val="none" w:sz="0" w:space="0" w:color="000000"/>
+        <w:shd w:val="clear" w:color="000000" w:fill="000000"/>
+        <w:vertAlign w:val="baseline"/>
+        <w:em w:val="none"/>
+        <w:lang w:val="x-none" w:eastAsia="x-none" w:bidi="x-none"/>
+        <w:specVanish w:val="0"/>
+        <w14:glow w14:rad="0">
+          <w14:srgbClr w14:val="000000"/>
+        </w14:glow>
+        <w14:shadow w14:blurRad="0" w14:dist="0" w14:dir="0" w14:sx="0" w14:sy="0" w14:kx="0" w14:ky="0" w14:algn="none">
+          <w14:srgbClr w14:val="000000"/>
+        </w14:shadow>
+        <w14:reflection w14:blurRad="0" w14:stA="0" w14:stPos="0" w14:endA="0" w14:endPos="0" w14:dist="0" w14:dir="0" w14:fadeDir="0" w14:sx="0" w14:sy="0" w14:kx="0" w14:ky="0" w14:algn="none"/>
+        <w14:textOutline w14:w="0" w14:cap="rnd" w14:cmpd="sng" w14:algn="ctr">
+          <w14:noFill/>
+          <w14:prstDash w14:val="solid"/>
+          <w14:bevel/>
+        </w14:textOutline>
+        <w14:scene3d>
+          <w14:camera w14:prst="orthographicFront"/>
+          <w14:lightRig w14:rig="threePt" w14:dir="t">
+            <w14:rot w14:lat="0" w14:lon="0" w14:rev="0"/>
+          </w14:lightRig>
+        </w14:scene3d>
+        <w14:props3d w14:extrusionH="0" w14:contourW="0" w14:prstMaterial="none"/>
+        <w14:ligatures w14:val="none"/>
+        <w14:numForm w14:val="default"/>
+        <w14:numSpacing w14:val="default"/>
+        <w14:stylisticSets/>
+        <w14:cntxtAlts w14:val="0"/>
       </w:rPr>
     </w:lvl>
     <w:lvl w:ilvl="1" w:tplc="04090019" w:tentative="1">
@@ -7711,6 +7454,12 @@
     </w:lvlOverride>
   </w:num>
   <w:num w:numId="29">
+    <w:abstractNumId w:val="14"/>
+    <w:lvlOverride w:ilvl="0">
+      <w:startOverride w:val="1"/>
+    </w:lvlOverride>
+  </w:num>
+  <w:num w:numId="30">
     <w:abstractNumId w:val="14"/>
     <w:lvlOverride w:ilvl="0">
       <w:startOverride w:val="1"/>
@@ -9005,7 +8754,7 @@
 </file>
 
 <file path=customXml/itemProps1.xml><?xml version="1.0" encoding="utf-8"?>
-<ds:datastoreItem xmlns:ds="http://schemas.openxmlformats.org/officeDocument/2006/customXml" ds:itemID="{860DEE7E-7CE7-4C0B-8215-36B8916B6DA5}">
+<ds:datastoreItem xmlns:ds="http://schemas.openxmlformats.org/officeDocument/2006/customXml" ds:itemID="{16DC15C6-DD6C-4794-ACC6-B4D52C2CCA4B}">
   <ds:schemaRefs>
     <ds:schemaRef ds:uri="http://schemas.openxmlformats.org/officeDocument/2006/bibliography"/>
   </ds:schemaRefs>

</xml_diff>